<commit_message>
Fixed AFFARS 5315 external xref paths.
</commit_message>
<xml_diff>
--- a/AFFARS/DEVELOPMENT/msword/AFFARS-PART-5315.docx
+++ b/AFFARS/DEVELOPMENT/msword/AFFARS-PART-5315.docx
@@ -741,37 +741,16 @@
         </w:rPr>
         <w:t xml:space="preserve">See </w:t>
       </w:r>
-      <w:r>
-        <w:fldChar w:fldCharType="begin"/>
-      </w:r>
-      <w:r>
-        <w:instrText xml:space="preserve"> HYPERLINK "file:///C:\\GSA_Regs\\Acquisition-Supplemental-Regulations\\AFFARS\\DEVELOPMENT\\msword</w:instrText>
-      </w:r>
-      <w:r>
-        <w:instrText>\\AFFARS-PGI_PART-pgi_5315.docx</w:instrText>
-      </w:r>
-      <w:r>
-        <w:instrText xml:space="preserve">" </w:instrText>
-      </w:r>
-      <w:r>
-        <w:fldChar w:fldCharType="separate"/>
-      </w:r>
-      <w:r>
-        <w:rPr>
-          <w:rStyle w:val="Hyperlink"/>
-          <w:bCs/>
-          <w:szCs w:val="24"/>
-        </w:rPr>
-        <w:t>AFMC PGI 5315.207</w:t>
-      </w:r>
-      <w:r>
-        <w:rPr>
-          <w:rStyle w:val="Hyperlink"/>
-          <w:bCs/>
-          <w:szCs w:val="24"/>
-        </w:rPr>
-        <w:fldChar w:fldCharType="end"/>
-      </w:r>
+      <w:hyperlink r:id="rId12" w:history="1">
+        <w:r>
+          <w:rPr>
+            <w:rStyle w:val="Hyperlink"/>
+            <w:bCs/>
+            <w:szCs w:val="24"/>
+          </w:rPr>
+          <w:t>AFMC PGI 5315.207</w:t>
+        </w:r>
+      </w:hyperlink>
       <w:r>
         <w:rPr>
           <w:bCs/>
@@ -798,61 +777,40 @@
         </w:rPr>
         <w:t xml:space="preserve">See </w:t>
       </w:r>
-      <w:r>
-        <w:fldChar w:fldCharType="begin"/>
-      </w:r>
-      <w:r>
-        <w:instrText xml:space="preserve"> HYPERLINK "file:///C:\\GSA_Regs\\Acquisition-Supplemental-Regulations\\AFFARS\\DEVELOPMENT\\msword</w:instrText>
-      </w:r>
-      <w:r>
-        <w:instrText>\\AFFARS-PGI_PART-pgi_5315.docx</w:instrText>
-      </w:r>
-      <w:r>
-        <w:instrText xml:space="preserve">" </w:instrText>
-      </w:r>
-      <w:r>
-        <w:fldChar w:fldCharType="separate"/>
-      </w:r>
-      <w:r>
-        <w:rPr>
-          <w:rStyle w:val="Hyperlink"/>
-          <w:bCs/>
-          <w:szCs w:val="24"/>
-        </w:rPr>
-        <w:t xml:space="preserve">AF </w:t>
-      </w:r>
-      <w:r>
-        <w:rPr>
-          <w:rStyle w:val="Hyperlink"/>
-          <w:bCs/>
-          <w:szCs w:val="24"/>
-        </w:rPr>
-        <w:t xml:space="preserve">PGI </w:t>
-      </w:r>
-      <w:r>
-        <w:rPr>
-          <w:rStyle w:val="Hyperlink"/>
-          <w:bCs/>
-          <w:szCs w:val="24"/>
-        </w:rPr>
-        <w:t>5315.209</w:t>
-      </w:r>
-      <w:r>
-        <w:rPr>
-          <w:rStyle w:val="Hyperlink"/>
-          <w:bCs/>
-          <w:szCs w:val="24"/>
-        </w:rPr>
-        <w:t>-90</w:t>
-      </w:r>
-      <w:r>
-        <w:rPr>
-          <w:rStyle w:val="Hyperlink"/>
-          <w:bCs/>
-          <w:szCs w:val="24"/>
-        </w:rPr>
-        <w:fldChar w:fldCharType="end"/>
-      </w:r>
+      <w:hyperlink r:id="rId13" w:history="1">
+        <w:r>
+          <w:rPr>
+            <w:rStyle w:val="Hyperlink"/>
+            <w:bCs/>
+            <w:szCs w:val="24"/>
+          </w:rPr>
+          <w:t xml:space="preserve">AF </w:t>
+        </w:r>
+        <w:r>
+          <w:rPr>
+            <w:rStyle w:val="Hyperlink"/>
+            <w:bCs/>
+            <w:szCs w:val="24"/>
+          </w:rPr>
+          <w:t xml:space="preserve">PGI </w:t>
+        </w:r>
+        <w:r>
+          <w:rPr>
+            <w:rStyle w:val="Hyperlink"/>
+            <w:bCs/>
+            <w:szCs w:val="24"/>
+          </w:rPr>
+          <w:t>5315.209</w:t>
+        </w:r>
+        <w:r>
+          <w:rPr>
+            <w:rStyle w:val="Hyperlink"/>
+            <w:bCs/>
+            <w:szCs w:val="24"/>
+          </w:rPr>
+          <w:t>-90</w:t>
+        </w:r>
+      </w:hyperlink>
       <w:r>
         <w:rPr>
           <w:bCs/>
@@ -924,35 +882,15 @@
         </w:rPr>
         <w:t xml:space="preserve">See </w:t>
       </w:r>
-      <w:r>
-        <w:fldChar w:fldCharType="begin"/>
-      </w:r>
-      <w:r>
-        <w:instrText xml:space="preserve"> HYPERLINK "file:///C:\\GSA_Regs\\Acquisition-Supplemental-Regulations\\AFFARS\\DEVELOPMENT\\msword</w:instrText>
-      </w:r>
-      <w:r>
-        <w:instrText>\\AFFARS-MP_PART-mp_5315</w:instrText>
-      </w:r>
-      <w:r>
-        <w:instrText xml:space="preserve">.3.docx" </w:instrText>
-      </w:r>
-      <w:r>
-        <w:fldChar w:fldCharType="separate"/>
-      </w:r>
-      <w:r>
-        <w:rPr>
-          <w:rStyle w:val="Hyperlink"/>
-          <w:szCs w:val="24"/>
-        </w:rPr>
-        <w:t>MP5315.3</w:t>
-      </w:r>
-      <w:r>
-        <w:rPr>
-          <w:rStyle w:val="Hyperlink"/>
-          <w:szCs w:val="24"/>
-        </w:rPr>
-        <w:fldChar w:fldCharType="end"/>
-      </w:r>
+      <w:hyperlink r:id="rId14" w:history="1">
+        <w:r>
+          <w:rPr>
+            <w:rStyle w:val="Hyperlink"/>
+            <w:szCs w:val="24"/>
+          </w:rPr>
+          <w:t>MP5315.3</w:t>
+        </w:r>
+      </w:hyperlink>
       <w:r>
         <w:rPr>
           <w:szCs w:val="24"/>
@@ -970,7 +908,7 @@
         </w:rPr>
         <w:t xml:space="preserve">See </w:t>
       </w:r>
-      <w:hyperlink r:id="rId12" w:history="1">
+      <w:hyperlink r:id="rId15" w:history="1">
         <w:r>
           <w:rPr>
             <w:rStyle w:val="Hyperlink"/>
@@ -1000,7 +938,7 @@
         </w:rPr>
         <w:t xml:space="preserve">See </w:t>
       </w:r>
-      <w:hyperlink r:id="rId13" w:history="1">
+      <w:hyperlink r:id="rId16" w:history="1">
         <w:r>
           <w:rPr>
             <w:rStyle w:val="Hyperlink"/>
@@ -1030,7 +968,7 @@
         </w:rPr>
         <w:t xml:space="preserve">See </w:t>
       </w:r>
-      <w:hyperlink r:id="rId14" w:history="1">
+      <w:hyperlink r:id="rId17" w:history="1">
         <w:r>
           <w:rPr>
             <w:rStyle w:val="Hyperlink"/>
@@ -1085,31 +1023,25 @@
         </w:rPr>
       </w:pPr>
       <w:r>
-        <w:t xml:space="preserve">(a)(2)  </w:t>
-      </w:r>
-      <w:r>
-        <w:t xml:space="preserve">See </w:t>
-      </w:r>
-      <w:hyperlink r:id="rId15" w:anchor="p53153715" w:history="1">
-        <w:r>
-          <w:rPr>
-            <w:rStyle w:val="Hyperlink"/>
-          </w:rPr>
-          <w:t>MP5301.601(a)(</w:t>
-        </w:r>
-        <w:proofErr w:type="spellStart"/>
-        <w:r>
-          <w:rPr>
-            <w:rStyle w:val="Hyperlink"/>
-          </w:rPr>
-          <w:t>i</w:t>
-        </w:r>
-        <w:proofErr w:type="spellEnd"/>
-        <w:r>
-          <w:rPr>
-            <w:rStyle w:val="Hyperlink"/>
-          </w:rPr>
-          <w:t>)</w:t>
+        <w:t>(a)(2</w:t>
+      </w:r>
+      <w:proofErr w:type="gramStart"/>
+      <w:r>
+        <w:t xml:space="preserve">)  </w:t>
+      </w:r>
+      <w:r>
+        <w:t>See</w:t>
+      </w:r>
+      <w:proofErr w:type="gramEnd"/>
+      <w:r>
+        <w:t xml:space="preserve"> </w:t>
+      </w:r>
+      <w:hyperlink r:id="rId18" w:anchor="p53153715" w:history="1">
+        <w:r>
+          <w:rPr>
+            <w:rStyle w:val="Hyperlink"/>
+          </w:rPr>
+          <w:t>MP5301.601(a)(i)</w:t>
         </w:r>
       </w:hyperlink>
       <w:r>
@@ -1154,29 +1086,13 @@
         </w:rPr>
         <w:t xml:space="preserve">See </w:t>
       </w:r>
-      <w:hyperlink r:id="rId16" w:anchor="p53153715" w:history="1">
+      <w:hyperlink r:id="rId19" w:anchor="p53153715" w:history="1">
         <w:r>
           <w:rPr>
             <w:rStyle w:val="Hyperlink"/>
             <w:szCs w:val="24"/>
           </w:rPr>
-          <w:t>MP5301.601(a)(</w:t>
-        </w:r>
-        <w:proofErr w:type="spellStart"/>
-        <w:r>
-          <w:rPr>
-            <w:rStyle w:val="Hyperlink"/>
-            <w:szCs w:val="24"/>
-          </w:rPr>
-          <w:t>i</w:t>
-        </w:r>
-        <w:proofErr w:type="spellEnd"/>
-        <w:r>
-          <w:rPr>
-            <w:rStyle w:val="Hyperlink"/>
-            <w:szCs w:val="24"/>
-          </w:rPr>
-          <w:t>)</w:t>
+          <w:t>MP5301.601(a)(i)</w:t>
         </w:r>
       </w:hyperlink>
       <w:r>
@@ -1197,7 +1113,7 @@
         <w:lastRenderedPageBreak/>
         <w:t xml:space="preserve">See </w:t>
       </w:r>
-      <w:hyperlink r:id="rId17" w:history="1">
+      <w:hyperlink r:id="rId20" w:history="1">
         <w:r>
           <w:rPr>
             <w:rStyle w:val="Hyperlink"/>
@@ -1263,7 +1179,7 @@
         </w:rPr>
         <w:t xml:space="preserve">See </w:t>
       </w:r>
-      <w:hyperlink r:id="rId18" w:history="1">
+      <w:hyperlink r:id="rId21" w:history="1">
         <w:r>
           <w:rPr>
             <w:rStyle w:val="Hyperlink"/>
@@ -1290,7 +1206,7 @@
         </w:rPr>
         <w:t xml:space="preserve">See the </w:t>
       </w:r>
-      <w:hyperlink r:id="rId19" w:history="1">
+      <w:hyperlink r:id="rId22" w:history="1">
         <w:r>
           <w:rPr>
             <w:rStyle w:val="Hyperlink"/>
@@ -1317,7 +1233,7 @@
         </w:rPr>
         <w:t xml:space="preserve">See </w:t>
       </w:r>
-      <w:hyperlink r:id="rId20" w:history="1">
+      <w:hyperlink r:id="rId23" w:history="1">
         <w:r>
           <w:rPr>
             <w:rStyle w:val="Hyperlink"/>
@@ -1359,7 +1275,7 @@
         </w:rPr>
         <w:t xml:space="preserve">See </w:t>
       </w:r>
-      <w:hyperlink r:id="rId21" w:history="1">
+      <w:hyperlink r:id="rId24" w:history="1">
         <w:r>
           <w:rPr>
             <w:rStyle w:val="Hyperlink"/>
@@ -1416,7 +1332,7 @@
       <w:r>
         <w:t>(</w:t>
       </w:r>
-      <w:hyperlink r:id="rId22" w:history="1">
+      <w:hyperlink r:id="rId25" w:history="1">
         <w:r>
           <w:rPr>
             <w:rStyle w:val="Hyperlink"/>
@@ -1427,7 +1343,7 @@
       <w:r>
         <w:t xml:space="preserve"> and </w:t>
       </w:r>
-      <w:hyperlink r:id="rId23" w:history="1">
+      <w:hyperlink r:id="rId26" w:history="1">
         <w:r>
           <w:rPr>
             <w:rStyle w:val="Hyperlink"/>
@@ -1499,29 +1415,13 @@
         </w:rPr>
         <w:t xml:space="preserve">See </w:t>
       </w:r>
-      <w:hyperlink r:id="rId24" w:history="1">
+      <w:hyperlink r:id="rId27" w:history="1">
         <w:r>
           <w:rPr>
             <w:rStyle w:val="Hyperlink"/>
             <w:rFonts w:eastAsia="Times New Roman"/>
           </w:rPr>
-          <w:t>MP5301.601(a)(</w:t>
-        </w:r>
-        <w:proofErr w:type="spellStart"/>
-        <w:r>
-          <w:rPr>
-            <w:rStyle w:val="Hyperlink"/>
-            <w:rFonts w:eastAsia="Times New Roman"/>
-          </w:rPr>
-          <w:t>i</w:t>
-        </w:r>
-        <w:proofErr w:type="spellEnd"/>
-        <w:r>
-          <w:rPr>
-            <w:rStyle w:val="Hyperlink"/>
-            <w:rFonts w:eastAsia="Times New Roman"/>
-          </w:rPr>
-          <w:t>)</w:t>
+          <w:t>MP5301.601(a)(i)</w:t>
         </w:r>
       </w:hyperlink>
       <w:r>
@@ -1623,7 +1523,7 @@
       <w:r>
         <w:t xml:space="preserve"> through the SCO to </w:t>
       </w:r>
-      <w:hyperlink r:id="rId25" w:history="1">
+      <w:hyperlink r:id="rId28" w:history="1">
         <w:r>
           <w:rPr>
             <w:rStyle w:val="Hyperlink"/>
@@ -1637,26 +1537,12 @@
       <w:r>
         <w:t xml:space="preserve"> (see </w:t>
       </w:r>
-      <w:hyperlink r:id="rId26" w:anchor="p53154031c4A" w:history="1">
-        <w:r>
-          <w:rPr>
-            <w:rStyle w:val="Hyperlink"/>
-          </w:rPr>
-          <w:t>MP5301.601(a)(</w:t>
-        </w:r>
-        <w:proofErr w:type="spellStart"/>
-        <w:r>
-          <w:rPr>
-            <w:rStyle w:val="Hyperlink"/>
-          </w:rPr>
-          <w:t>i</w:t>
-        </w:r>
-        <w:proofErr w:type="spellEnd"/>
-        <w:r>
-          <w:rPr>
-            <w:rStyle w:val="Hyperlink"/>
-          </w:rPr>
-          <w:t>)</w:t>
+      <w:hyperlink r:id="rId29" w:anchor="p53154031c4A" w:history="1">
+        <w:r>
+          <w:rPr>
+            <w:rStyle w:val="Hyperlink"/>
+          </w:rPr>
+          <w:t>MP5301.601(a)(i)</w:t>
         </w:r>
       </w:hyperlink>
       <w:r>
@@ -1751,7 +1637,7 @@
         </w:rPr>
         <w:t xml:space="preserve"> the information as outlined in </w:t>
       </w:r>
-      <w:hyperlink r:id="rId27" w:anchor="P37_1697" w:history="1">
+      <w:hyperlink r:id="rId30" w:anchor="P37_1697" w:history="1">
         <w:r>
           <w:rPr>
             <w:iCs/>
@@ -1789,7 +1675,7 @@
         </w:rPr>
         <w:t xml:space="preserve">, to </w:t>
       </w:r>
-      <w:hyperlink r:id="rId28" w:history="1">
+      <w:hyperlink r:id="rId31" w:history="1">
         <w:r>
           <w:rPr>
             <w:rStyle w:val="Hyperlink"/>
@@ -1833,7 +1719,7 @@
         </w:rPr>
         <w:t xml:space="preserve"> the SCO reports for AFMC and submit a final report to </w:t>
       </w:r>
-      <w:hyperlink r:id="rId29" w:history="1">
+      <w:hyperlink r:id="rId32" w:history="1">
         <w:r>
           <w:rPr>
             <w:rStyle w:val="Hyperlink"/>
@@ -1938,7 +1824,7 @@
         <w:lastRenderedPageBreak/>
         <w:t xml:space="preserve">See </w:t>
       </w:r>
-      <w:hyperlink r:id="rId30" w:history="1">
+      <w:hyperlink r:id="rId33" w:history="1">
         <w:r>
           <w:rPr>
             <w:rStyle w:val="Hyperlink"/>
@@ -1984,7 +1870,7 @@
         </w:rPr>
         <w:t xml:space="preserve">See </w:t>
       </w:r>
-      <w:hyperlink r:id="rId31" w:history="1">
+      <w:hyperlink r:id="rId34" w:history="1">
         <w:r>
           <w:rPr>
             <w:rStyle w:val="Hyperlink"/>
@@ -2029,26 +1915,12 @@
       <w:r>
         <w:t xml:space="preserve">(a)(4) See </w:t>
       </w:r>
-      <w:hyperlink r:id="rId32" w:anchor="p53154033a4" w:history="1">
-        <w:r>
-          <w:rPr>
-            <w:rStyle w:val="Hyperlink"/>
-          </w:rPr>
-          <w:t>MP5301.601(a)(</w:t>
-        </w:r>
-        <w:proofErr w:type="spellStart"/>
-        <w:r>
-          <w:rPr>
-            <w:rStyle w:val="Hyperlink"/>
-          </w:rPr>
-          <w:t>i</w:t>
-        </w:r>
-        <w:proofErr w:type="spellEnd"/>
-        <w:r>
-          <w:rPr>
-            <w:rStyle w:val="Hyperlink"/>
-          </w:rPr>
-          <w:t>)</w:t>
+      <w:hyperlink r:id="rId35" w:anchor="p53154033a4" w:history="1">
+        <w:r>
+          <w:rPr>
+            <w:rStyle w:val="Hyperlink"/>
+          </w:rPr>
+          <w:t>MP5301.601(a)(i)</w:t>
         </w:r>
       </w:hyperlink>
       <w:r>
@@ -2111,7 +1983,7 @@
         </w:rPr>
         <w:t xml:space="preserve">).  SCOs must ensure the required information has been uploaded into the </w:t>
       </w:r>
-      <w:hyperlink r:id="rId33" w:history="1">
+      <w:hyperlink r:id="rId36" w:history="1">
         <w:r>
           <w:rPr>
             <w:rStyle w:val="Hyperlink"/>
@@ -2177,7 +2049,7 @@
       <w:r>
         <w:t>Cost or Pricing Data (</w:t>
       </w:r>
-      <w:hyperlink r:id="rId34" w:history="1">
+      <w:hyperlink r:id="rId37" w:history="1">
         <w:r>
           <w:rPr>
             <w:rStyle w:val="Hyperlink"/>
@@ -2188,7 +2060,7 @@
       <w:r>
         <w:t xml:space="preserve"> and </w:t>
       </w:r>
-      <w:hyperlink r:id="rId35" w:history="1">
+      <w:hyperlink r:id="rId38" w:history="1">
         <w:r>
           <w:rPr>
             <w:rStyle w:val="Hyperlink"/>
@@ -2255,7 +2127,7 @@
       <w:r>
         <w:t xml:space="preserve">to </w:t>
       </w:r>
-      <w:hyperlink r:id="rId36" w:history="1">
+      <w:hyperlink r:id="rId39" w:history="1">
         <w:r>
           <w:rPr>
             <w:rStyle w:val="Hyperlink"/>
@@ -2272,26 +2144,12 @@
       <w:r>
         <w:t xml:space="preserve">(see </w:t>
       </w:r>
-      <w:hyperlink r:id="rId37" w:anchor="p53154034a2" w:history="1">
-        <w:r>
-          <w:rPr>
-            <w:rStyle w:val="Hyperlink"/>
-          </w:rPr>
-          <w:t>MP5301.601(a)(</w:t>
-        </w:r>
-        <w:proofErr w:type="spellStart"/>
-        <w:r>
-          <w:rPr>
-            <w:rStyle w:val="Hyperlink"/>
-          </w:rPr>
-          <w:t>i</w:t>
-        </w:r>
-        <w:proofErr w:type="spellEnd"/>
-        <w:r>
-          <w:rPr>
-            <w:rStyle w:val="Hyperlink"/>
-          </w:rPr>
-          <w:t>)</w:t>
+      <w:hyperlink r:id="rId40" w:anchor="p53154034a2" w:history="1">
+        <w:r>
+          <w:rPr>
+            <w:rStyle w:val="Hyperlink"/>
+          </w:rPr>
+          <w:t>MP5301.601(a)(i)</w:t>
         </w:r>
       </w:hyperlink>
       <w:r>
@@ -2680,7 +2538,7 @@
       <w:r>
         <w:t xml:space="preserve">See </w:t>
       </w:r>
-      <w:hyperlink r:id="rId38" w:history="1">
+      <w:hyperlink r:id="rId41" w:history="1">
         <w:r>
           <w:rPr>
             <w:rStyle w:val="Hyperlink"/>
@@ -2715,7 +2573,7 @@
       <w:r>
         <w:t xml:space="preserve">(c) See </w:t>
       </w:r>
-      <w:hyperlink r:id="rId39" w:history="1">
+      <w:hyperlink r:id="rId42" w:history="1">
         <w:r>
           <w:rPr>
             <w:rStyle w:val="Hyperlink"/>
@@ -2779,7 +2637,7 @@
         </w:rPr>
         <w:t xml:space="preserve">See </w:t>
       </w:r>
-      <w:hyperlink r:id="rId40" w:history="1">
+      <w:hyperlink r:id="rId43" w:history="1">
         <w:r>
           <w:rPr>
             <w:rStyle w:val="Hyperlink"/>
@@ -2844,7 +2702,7 @@
         </w:rPr>
         <w:t xml:space="preserve">See </w:t>
       </w:r>
-      <w:hyperlink r:id="rId41" w:history="1">
+      <w:hyperlink r:id="rId44" w:history="1">
         <w:r>
           <w:rPr>
             <w:rStyle w:val="Hyperlink"/>
@@ -2875,7 +2733,7 @@
         </w:rPr>
         <w:t xml:space="preserve">See </w:t>
       </w:r>
-      <w:hyperlink r:id="rId42" w:history="1">
+      <w:hyperlink r:id="rId45" w:history="1">
         <w:r>
           <w:rPr>
             <w:rStyle w:val="Hyperlink"/>
@@ -2921,29 +2779,13 @@
         </w:rPr>
         <w:t xml:space="preserve">See </w:t>
       </w:r>
-      <w:hyperlink r:id="rId43" w:history="1">
+      <w:hyperlink r:id="rId46" w:history="1">
         <w:r>
           <w:rPr>
             <w:rStyle w:val="Hyperlink"/>
             <w:szCs w:val="24"/>
           </w:rPr>
-          <w:t>MP5301.601(a)(</w:t>
-        </w:r>
-        <w:proofErr w:type="spellStart"/>
-        <w:r>
-          <w:rPr>
-            <w:rStyle w:val="Hyperlink"/>
-            <w:szCs w:val="24"/>
-          </w:rPr>
-          <w:t>i</w:t>
-        </w:r>
-        <w:proofErr w:type="spellEnd"/>
-        <w:r>
-          <w:rPr>
-            <w:rStyle w:val="Hyperlink"/>
-            <w:szCs w:val="24"/>
-          </w:rPr>
-          <w:t>)</w:t>
+          <w:t>MP5301.601(a)(i)</w:t>
         </w:r>
       </w:hyperlink>
       <w:r>
@@ -2963,7 +2805,7 @@
         </w:rPr>
         <w:t xml:space="preserve">See </w:t>
       </w:r>
-      <w:hyperlink r:id="rId44" w:history="1">
+      <w:hyperlink r:id="rId47" w:history="1">
         <w:r>
           <w:rPr>
             <w:rStyle w:val="Hyperlink"/>
@@ -3001,7 +2843,7 @@
         <w:lastRenderedPageBreak/>
         <w:t xml:space="preserve">See </w:t>
       </w:r>
-      <w:hyperlink r:id="rId45" w:history="1">
+      <w:hyperlink r:id="rId48" w:history="1">
         <w:r>
           <w:rPr>
             <w:rStyle w:val="Hyperlink"/>
@@ -3038,7 +2880,7 @@
         </w:rPr>
         <w:t xml:space="preserve">See </w:t>
       </w:r>
-      <w:hyperlink r:id="rId46" w:history="1">
+      <w:hyperlink r:id="rId49" w:history="1">
         <w:r>
           <w:rPr>
             <w:rStyle w:val="Hyperlink"/>
@@ -3105,34 +2947,31 @@
         <w:rPr>
           <w:i/>
         </w:rPr>
-        <w:t>(2)</w:t>
+        <w:t>(</w:t>
+      </w:r>
+      <w:proofErr w:type="gramStart"/>
+      <w:r>
+        <w:rPr>
+          <w:i/>
+        </w:rPr>
+        <w:t>2)</w:t>
       </w:r>
       <w:r>
         <w:t>S</w:t>
       </w:r>
       <w:r>
-        <w:t xml:space="preserve">ee </w:t>
-      </w:r>
-      <w:hyperlink r:id="rId47" w:anchor="p53154044c2C290" w:history="1">
-        <w:r>
-          <w:rPr>
-            <w:rStyle w:val="Hyperlink"/>
-          </w:rPr>
-          <w:t>MP5301.601(a)(</w:t>
-        </w:r>
-        <w:proofErr w:type="spellStart"/>
-        <w:r>
-          <w:rPr>
-            <w:rStyle w:val="Hyperlink"/>
-          </w:rPr>
-          <w:t>i</w:t>
-        </w:r>
-        <w:proofErr w:type="spellEnd"/>
-        <w:r>
-          <w:rPr>
-            <w:rStyle w:val="Hyperlink"/>
-          </w:rPr>
-          <w:t>)</w:t>
+        <w:t>ee</w:t>
+      </w:r>
+      <w:proofErr w:type="gramEnd"/>
+      <w:r>
+        <w:t xml:space="preserve"> </w:t>
+      </w:r>
+      <w:hyperlink r:id="rId50" w:anchor="p53154044c2C290" w:history="1">
+        <w:r>
+          <w:rPr>
+            <w:rStyle w:val="Hyperlink"/>
+          </w:rPr>
+          <w:t>MP5301.601(a)(i)</w:t>
         </w:r>
       </w:hyperlink>
       <w:r>
@@ -3205,7 +3044,7 @@
         </w:rPr>
         <w:t xml:space="preserve"> prepared and reported using the web-based </w:t>
       </w:r>
-      <w:hyperlink r:id="rId48" w:history="1">
+      <w:hyperlink r:id="rId51" w:history="1">
         <w:r>
           <w:rPr>
             <w:rStyle w:val="Hyperlink"/>
@@ -3279,7 +3118,7 @@
         </w:rPr>
         <w:t xml:space="preserve">enabled version of the </w:t>
       </w:r>
-      <w:hyperlink r:id="rId49" w:history="1">
+      <w:hyperlink r:id="rId52" w:history="1">
         <w:r>
           <w:rPr>
             <w:rStyle w:val="Hyperlink"/>
@@ -3336,7 +3175,7 @@
         </w:rPr>
         <w:t xml:space="preserve">See </w:t>
       </w:r>
-      <w:hyperlink r:id="rId50" w:history="1">
+      <w:hyperlink r:id="rId53" w:history="1">
         <w:r>
           <w:rPr>
             <w:rStyle w:val="Hyperlink"/>
@@ -3454,7 +3293,7 @@
       <w:r>
         <w:t xml:space="preserve"> must elevate the issue to </w:t>
       </w:r>
-      <w:hyperlink r:id="rId51" w:history="1">
+      <w:hyperlink r:id="rId54" w:history="1">
         <w:r>
           <w:rPr>
             <w:rStyle w:val="Hyperlink"/>
@@ -3510,7 +3349,7 @@
       <w:r>
         <w:t xml:space="preserve"> The </w:t>
       </w:r>
-      <w:hyperlink r:id="rId52" w:history="1">
+      <w:hyperlink r:id="rId55" w:history="1">
         <w:r>
           <w:rPr>
             <w:rStyle w:val="Hyperlink"/>
@@ -3532,7 +3371,7 @@
         </w:rPr>
         <w:t xml:space="preserve">See </w:t>
       </w:r>
-      <w:hyperlink r:id="rId53" w:history="1">
+      <w:hyperlink r:id="rId56" w:history="1">
         <w:r>
           <w:rPr>
             <w:rStyle w:val="Hyperlink"/>
@@ -3580,7 +3419,7 @@
         </w:rPr>
         <w:t xml:space="preserve">the </w:t>
       </w:r>
-      <w:hyperlink r:id="rId54" w:history="1">
+      <w:hyperlink r:id="rId57" w:history="1">
         <w:r>
           <w:rPr>
             <w:rStyle w:val="Hyperlink"/>
@@ -3607,7 +3446,7 @@
         </w:rPr>
         <w:t xml:space="preserve">The </w:t>
       </w:r>
-      <w:hyperlink r:id="rId55" w:history="1">
+      <w:hyperlink r:id="rId58" w:history="1">
         <w:r>
           <w:rPr>
             <w:rStyle w:val="Hyperlink"/>
@@ -3623,7 +3462,7 @@
         </w:rPr>
         <w:t xml:space="preserve"> and streamlined PNM templates for </w:t>
       </w:r>
-      <w:hyperlink r:id="rId56" w:history="1">
+      <w:hyperlink r:id="rId59" w:history="1">
         <w:r>
           <w:rPr>
             <w:rStyle w:val="Hyperlink"/>
@@ -3638,7 +3477,7 @@
         </w:rPr>
         <w:t xml:space="preserve"> or </w:t>
       </w:r>
-      <w:hyperlink r:id="rId57" w:history="1">
+      <w:hyperlink r:id="rId60" w:history="1">
         <w:r>
           <w:rPr>
             <w:rStyle w:val="Hyperlink"/>
@@ -3673,7 +3512,7 @@
         </w:rPr>
         <w:t xml:space="preserve">See </w:t>
       </w:r>
-      <w:hyperlink r:id="rId58" w:history="1">
+      <w:hyperlink r:id="rId61" w:history="1">
         <w:r>
           <w:rPr>
             <w:rStyle w:val="Hyperlink"/>
@@ -3711,7 +3550,7 @@
         </w:rPr>
         <w:t xml:space="preserve">See </w:t>
       </w:r>
-      <w:hyperlink r:id="rId59" w:history="1">
+      <w:hyperlink r:id="rId62" w:history="1">
         <w:r>
           <w:rPr>
             <w:rStyle w:val="Hyperlink"/>
@@ -3746,7 +3585,7 @@
         <w:lastRenderedPageBreak/>
         <w:t xml:space="preserve">See </w:t>
       </w:r>
-      <w:hyperlink r:id="rId60" w:history="1">
+      <w:hyperlink r:id="rId63" w:history="1">
         <w:r>
           <w:rPr>
             <w:rStyle w:val="Hyperlink"/>
@@ -3787,7 +3626,7 @@
         </w:rPr>
         <w:t xml:space="preserve">See </w:t>
       </w:r>
-      <w:hyperlink r:id="rId61" w:history="1">
+      <w:hyperlink r:id="rId64" w:history="1">
         <w:r>
           <w:rPr>
             <w:rStyle w:val="Hyperlink"/>
@@ -3827,7 +3666,7 @@
         </w:rPr>
         <w:t xml:space="preserve">See </w:t>
       </w:r>
-      <w:hyperlink r:id="rId62" w:history="1">
+      <w:hyperlink r:id="rId65" w:history="1">
         <w:r>
           <w:rPr>
             <w:rStyle w:val="Hyperlink"/>
@@ -3914,29 +3753,13 @@
         </w:rPr>
         <w:t xml:space="preserve">) See </w:t>
       </w:r>
-      <w:hyperlink r:id="rId63" w:anchor="p53154073bi" w:history="1">
+      <w:hyperlink r:id="rId66" w:anchor="p53154073bi" w:history="1">
         <w:r>
           <w:rPr>
             <w:rStyle w:val="Hyperlink"/>
             <w:bCs/>
           </w:rPr>
-          <w:t>MP5301.601(a)(</w:t>
-        </w:r>
-        <w:proofErr w:type="spellStart"/>
-        <w:r>
-          <w:rPr>
-            <w:rStyle w:val="Hyperlink"/>
-            <w:bCs/>
-          </w:rPr>
-          <w:t>i</w:t>
-        </w:r>
-        <w:proofErr w:type="spellEnd"/>
-        <w:r>
-          <w:rPr>
-            <w:rStyle w:val="Hyperlink"/>
-            <w:bCs/>
-          </w:rPr>
-          <w:t>)</w:t>
+          <w:t>MP5301.601(a)(i)</w:t>
         </w:r>
       </w:hyperlink>
       <w:r>
@@ -4023,29 +3846,13 @@
         </w:rPr>
         <w:t xml:space="preserve">See </w:t>
       </w:r>
-      <w:hyperlink r:id="rId64" w:anchor="p53154074c2B" w:history="1">
+      <w:hyperlink r:id="rId67" w:anchor="p53154074c2B" w:history="1">
         <w:r>
           <w:rPr>
             <w:rStyle w:val="Hyperlink"/>
             <w:bCs/>
           </w:rPr>
-          <w:t>MP5301.601(a)(</w:t>
-        </w:r>
-        <w:proofErr w:type="spellStart"/>
-        <w:r>
-          <w:rPr>
-            <w:rStyle w:val="Hyperlink"/>
-            <w:bCs/>
-          </w:rPr>
-          <w:t>i</w:t>
-        </w:r>
-        <w:proofErr w:type="spellEnd"/>
-        <w:r>
-          <w:rPr>
-            <w:rStyle w:val="Hyperlink"/>
-            <w:bCs/>
-          </w:rPr>
-          <w:t>)</w:t>
+          <w:t>MP5301.601(a)(i)</w:t>
         </w:r>
       </w:hyperlink>
       <w:r>
@@ -4102,7 +3909,7 @@
         </w:rPr>
         <w:t xml:space="preserve"> </w:t>
       </w:r>
-      <w:hyperlink r:id="rId65" w:history="1">
+      <w:hyperlink r:id="rId68" w:history="1">
         <w:r>
           <w:rPr>
             <w:rStyle w:val="Hyperlink"/>
@@ -4148,7 +3955,7 @@
         </w:rPr>
         <w:t xml:space="preserve">See </w:t>
       </w:r>
-      <w:hyperlink r:id="rId66" w:history="1">
+      <w:hyperlink r:id="rId69" w:history="1">
         <w:r>
           <w:rPr>
             <w:rStyle w:val="Hyperlink"/>
@@ -4199,7 +4006,7 @@
         </w:rPr>
         <w:t xml:space="preserve">See </w:t>
       </w:r>
-      <w:hyperlink r:id="rId67" w:history="1">
+      <w:hyperlink r:id="rId70" w:history="1">
         <w:r>
           <w:rPr>
             <w:rStyle w:val="Hyperlink"/>
@@ -4375,32 +4182,14 @@
         </w:rPr>
         <w:t xml:space="preserve">See </w:t>
       </w:r>
-      <w:hyperlink r:id="rId68" w:anchor="p53154085iB" w:history="1">
+      <w:hyperlink r:id="rId71" w:anchor="p53154085iB" w:history="1">
         <w:r>
           <w:rPr>
             <w:rStyle w:val="Hyperlink"/>
             <w:bCs/>
             <w:szCs w:val="24"/>
           </w:rPr>
-          <w:t>MP5301.601(a)(</w:t>
-        </w:r>
-        <w:proofErr w:type="spellStart"/>
-        <w:r>
-          <w:rPr>
-            <w:rStyle w:val="Hyperlink"/>
-            <w:bCs/>
-            <w:szCs w:val="24"/>
-          </w:rPr>
-          <w:t>i</w:t>
-        </w:r>
-        <w:proofErr w:type="spellEnd"/>
-        <w:r>
-          <w:rPr>
-            <w:rStyle w:val="Hyperlink"/>
-            <w:bCs/>
-            <w:szCs w:val="24"/>
-          </w:rPr>
-          <w:t>)</w:t>
+          <w:t>MP5301.601(a)(i)</w:t>
         </w:r>
       </w:hyperlink>
       <w:r>
@@ -4450,32 +4239,14 @@
         </w:rPr>
         <w:t xml:space="preserve">See </w:t>
       </w:r>
-      <w:hyperlink r:id="rId69" w:anchor="p53154085iiA2" w:history="1">
+      <w:hyperlink r:id="rId72" w:anchor="p53154085iiA2" w:history="1">
         <w:r>
           <w:rPr>
             <w:rStyle w:val="Hyperlink"/>
             <w:bCs/>
             <w:szCs w:val="24"/>
           </w:rPr>
-          <w:t>MP5301.601(a)(</w:t>
-        </w:r>
-        <w:proofErr w:type="spellStart"/>
-        <w:r>
-          <w:rPr>
-            <w:rStyle w:val="Hyperlink"/>
-            <w:bCs/>
-            <w:szCs w:val="24"/>
-          </w:rPr>
-          <w:t>i</w:t>
-        </w:r>
-        <w:proofErr w:type="spellEnd"/>
-        <w:r>
-          <w:rPr>
-            <w:rStyle w:val="Hyperlink"/>
-            <w:bCs/>
-            <w:szCs w:val="24"/>
-          </w:rPr>
-          <w:t>)</w:t>
+          <w:t>MP5301.601(a)(i)</w:t>
         </w:r>
       </w:hyperlink>
       <w:r>
@@ -4536,7 +4307,7 @@
         </w:rPr>
         <w:t xml:space="preserve">See </w:t>
       </w:r>
-      <w:hyperlink r:id="rId70" w:history="1">
+      <w:hyperlink r:id="rId73" w:history="1">
         <w:r>
           <w:rPr>
             <w:rStyle w:val="Hyperlink"/>
@@ -4601,8 +4372,8 @@
       </w:r>
     </w:p>
     <w:sectPr>
-      <w:headerReference w:type="default" r:id="rId71"/>
-      <w:footerReference w:type="default" r:id="rId72"/>
+      <w:headerReference w:type="default" r:id="rId74"/>
+      <w:footerReference w:type="default" r:id="rId75"/>
       <w:pgSz w:w="12240" w:h="15840" w:code="1"/>
       <w:pgMar w:top="1440" w:right="1440" w:bottom="1440" w:left="1440" w:header="432" w:footer="432" w:gutter="0"/>
       <w:pgNumType w:start="1"/>
@@ -5969,7 +5740,6 @@
   <w:style w:type="character" w:default="1" w:styleId="DefaultParagraphFont">
     <w:name w:val="Default Paragraph Font"/>
     <w:uiPriority w:val="1"/>
-    <w:semiHidden/>
     <w:unhideWhenUsed/>
   </w:style>
   <w:style w:type="table" w:default="1" w:styleId="TableNormal">
@@ -7332,6 +7102,25 @@
 </file>
 
 <file path=customXml/item1.xml><?xml version="1.0" encoding="utf-8"?>
+<p:properties xmlns:p="http://schemas.microsoft.com/office/2006/metadata/properties" xmlns:xsi="http://www.w3.org/2001/XMLSchema-instance" xmlns:pc="http://schemas.microsoft.com/office/infopath/2007/PartnerControls">
+  <documentManagement/>
+</p:properties>
+</file>
+
+<file path=customXml/item2.xml><?xml version="1.0" encoding="utf-8"?>
+<b:Sources xmlns:b="http://schemas.openxmlformats.org/officeDocument/2006/bibliography" xmlns="http://schemas.openxmlformats.org/officeDocument/2006/bibliography" SelectedStyle="\APASixthEditionOfficeOnline.xsl" StyleName="APA" Version="6"/>
+</file>
+
+<file path=customXml/item3.xml><?xml version="1.0" encoding="utf-8"?>
+<?mso-contentType ?>
+<FormTemplates xmlns="http://schemas.microsoft.com/sharepoint/v3/contenttype/forms">
+  <Display>DocumentLibraryForm</Display>
+  <Edit>DocumentLibraryForm</Edit>
+  <New>DocumentLibraryForm</New>
+</FormTemplates>
+</file>
+
+<file path=customXml/item4.xml><?xml version="1.0" encoding="utf-8"?>
 <ct:contentTypeSchema xmlns:ct="http://schemas.microsoft.com/office/2006/metadata/contentType" xmlns:ma="http://schemas.microsoft.com/office/2006/metadata/properties/metaAttributes" ct:_="" ma:_="" ma:contentTypeName="Document" ma:contentTypeID="0x010100C89661B33D63F14697E4D581C32BAF5E" ma:contentTypeVersion="4" ma:contentTypeDescription="Create a new document." ma:contentTypeScope="" ma:versionID="1642361c0cc2e908fc6ef5628dee731f">
   <xsd:schema xmlns:xsd="http://www.w3.org/2001/XMLSchema" xmlns:xs="http://www.w3.org/2001/XMLSchema" xmlns:p="http://schemas.microsoft.com/office/2006/metadata/properties" targetNamespace="http://schemas.microsoft.com/office/2006/metadata/properties" ma:root="true" ma:fieldsID="1dab2e3c9ece9446628f55e6a105fe53">
     <xsd:element name="properties">
@@ -7445,26 +7234,32 @@
 </ct:contentTypeSchema>
 </file>
 
-<file path=customXml/item2.xml><?xml version="1.0" encoding="utf-8"?>
-<p:properties xmlns:p="http://schemas.microsoft.com/office/2006/metadata/properties" xmlns:xsi="http://www.w3.org/2001/XMLSchema-instance" xmlns:pc="http://schemas.microsoft.com/office/infopath/2007/PartnerControls">
-  <documentManagement/>
-</p:properties>
+<file path=customXml/itemProps1.xml><?xml version="1.0" encoding="utf-8"?>
+<ds:datastoreItem xmlns:ds="http://schemas.openxmlformats.org/officeDocument/2006/customXml" ds:itemID="{5F1F1598-4476-41E3-A6E9-1B9A44F95D4D}">
+  <ds:schemaRefs>
+    <ds:schemaRef ds:uri="http://schemas.microsoft.com/office/2006/metadata/properties"/>
+    <ds:schemaRef ds:uri="http://schemas.microsoft.com/office/infopath/2007/PartnerControls"/>
+  </ds:schemaRefs>
+</ds:datastoreItem>
 </file>
 
-<file path=customXml/item3.xml><?xml version="1.0" encoding="utf-8"?>
-<?mso-contentType ?>
-<FormTemplates xmlns="http://schemas.microsoft.com/sharepoint/v3/contenttype/forms">
-  <Display>DocumentLibraryForm</Display>
-  <Edit>DocumentLibraryForm</Edit>
-  <New>DocumentLibraryForm</New>
-</FormTemplates>
+<file path=customXml/itemProps2.xml><?xml version="1.0" encoding="utf-8"?>
+<ds:datastoreItem xmlns:ds="http://schemas.openxmlformats.org/officeDocument/2006/customXml" ds:itemID="{3CB761EA-1860-4DEC-B0C5-3AABD70C88FA}">
+  <ds:schemaRefs>
+    <ds:schemaRef ds:uri="http://schemas.openxmlformats.org/officeDocument/2006/bibliography"/>
+  </ds:schemaRefs>
+</ds:datastoreItem>
 </file>
 
-<file path=customXml/item4.xml><?xml version="1.0" encoding="utf-8"?>
-<b:Sources xmlns:b="http://schemas.openxmlformats.org/officeDocument/2006/bibliography" xmlns="http://schemas.openxmlformats.org/officeDocument/2006/bibliography" SelectedStyle="\APASixthEditionOfficeOnline.xsl" StyleName="APA" Version="6"/>
+<file path=customXml/itemProps3.xml><?xml version="1.0" encoding="utf-8"?>
+<ds:datastoreItem xmlns:ds="http://schemas.openxmlformats.org/officeDocument/2006/customXml" ds:itemID="{6C7F8188-CD09-44F2-8C6F-50B02A5FBC45}">
+  <ds:schemaRefs>
+    <ds:schemaRef ds:uri="http://schemas.microsoft.com/sharepoint/v3/contenttype/forms"/>
+  </ds:schemaRefs>
+</ds:datastoreItem>
 </file>
 
-<file path=customXml/itemProps1.xml><?xml version="1.0" encoding="utf-8"?>
+<file path=customXml/itemProps4.xml><?xml version="1.0" encoding="utf-8"?>
 <ds:datastoreItem xmlns:ds="http://schemas.openxmlformats.org/officeDocument/2006/customXml" ds:itemID="{41BE7C67-D0CF-4DE2-A7F2-853E27B807C3}">
   <ds:schemaRefs>
     <ds:schemaRef ds:uri="http://schemas.microsoft.com/office/2006/metadata/contentType"/>
@@ -7478,29 +7273,4 @@
     <ds:schemaRef ds:uri="http://schemas.microsoft.com/office/infopath/2007/PartnerControls"/>
   </ds:schemaRefs>
 </ds:datastoreItem>
-</file>
-
-<file path=customXml/itemProps2.xml><?xml version="1.0" encoding="utf-8"?>
-<ds:datastoreItem xmlns:ds="http://schemas.openxmlformats.org/officeDocument/2006/customXml" ds:itemID="{5F1F1598-4476-41E3-A6E9-1B9A44F95D4D}">
-  <ds:schemaRefs>
-    <ds:schemaRef ds:uri="http://schemas.microsoft.com/office/2006/metadata/properties"/>
-    <ds:schemaRef ds:uri="http://schemas.microsoft.com/office/infopath/2007/PartnerControls"/>
-  </ds:schemaRefs>
-</ds:datastoreItem>
-</file>
-
-<file path=customXml/itemProps3.xml><?xml version="1.0" encoding="utf-8"?>
-<ds:datastoreItem xmlns:ds="http://schemas.openxmlformats.org/officeDocument/2006/customXml" ds:itemID="{6C7F8188-CD09-44F2-8C6F-50B02A5FBC45}">
-  <ds:schemaRefs>
-    <ds:schemaRef ds:uri="http://schemas.microsoft.com/sharepoint/v3/contenttype/forms"/>
-  </ds:schemaRefs>
-</ds:datastoreItem>
-</file>
-
-<file path=customXml/itemProps4.xml><?xml version="1.0" encoding="utf-8"?>
-<ds:datastoreItem xmlns:ds="http://schemas.openxmlformats.org/officeDocument/2006/customXml" ds:itemID="{3CB761EA-1860-4DEC-B0C5-3AABD70C88FA}">
-  <ds:schemaRefs>
-    <ds:schemaRef ds:uri="http://schemas.openxmlformats.org/officeDocument/2006/bibliography"/>
-  </ds:schemaRefs>
-</ds:datastoreItem>
 </file>
</xml_diff>

<commit_message>
AFFARS PGI internal link issue fix in DOCX
</commit_message>
<xml_diff>
--- a/AFFARS/DEVELOPMENT/msword/AFFARS-PART-5315.docx
+++ b/AFFARS/DEVELOPMENT/msword/AFFARS-PART-5315.docx
@@ -1,6 +1,6 @@
 
 <file path=word/document.xml><?xml version="1.0" encoding="utf-8"?>
-<w:document xmlns:wpc="http://schemas.microsoft.com/office/word/2010/wordprocessingCanvas" xmlns:cx="http://schemas.microsoft.com/office/drawing/2014/chartex" xmlns:cx1="http://schemas.microsoft.com/office/drawing/2015/9/8/chartex" xmlns:mc="http://schemas.openxmlformats.org/markup-compatibility/2006" xmlns:o="urn:schemas-microsoft-com:office:office" xmlns:r="http://schemas.openxmlformats.org/officeDocument/2006/relationships" xmlns:m="http://schemas.openxmlformats.org/officeDocument/2006/math" xmlns:v="urn:schemas-microsoft-com:vml" xmlns:wp14="http://schemas.microsoft.com/office/word/2010/wordprocessingDrawing" xmlns:wp="http://schemas.openxmlformats.org/drawingml/2006/wordprocessingDrawing" xmlns:w10="urn:schemas-microsoft-com:office:word" xmlns:w="http://schemas.openxmlformats.org/wordprocessingml/2006/main" xmlns:w14="http://schemas.microsoft.com/office/word/2010/wordml" xmlns:w15="http://schemas.microsoft.com/office/word/2012/wordml" xmlns:w16se="http://schemas.microsoft.com/office/word/2015/wordml/symex" xmlns:wpg="http://schemas.microsoft.com/office/word/2010/wordprocessingGroup" xmlns:wpi="http://schemas.microsoft.com/office/word/2010/wordprocessingInk" xmlns:wne="http://schemas.microsoft.com/office/word/2006/wordml" xmlns:wps="http://schemas.microsoft.com/office/word/2010/wordprocessingShape" mc:Ignorable="w14 w15 w16se wp14">
+<w:document xmlns:wpc="http://schemas.microsoft.com/office/word/2010/wordprocessingCanvas" xmlns:cx="http://schemas.microsoft.com/office/drawing/2014/chartex" xmlns:cx1="http://schemas.microsoft.com/office/drawing/2015/9/8/chartex" xmlns:cx2="http://schemas.microsoft.com/office/drawing/2015/10/21/chartex" xmlns:cx3="http://schemas.microsoft.com/office/drawing/2016/5/9/chartex" xmlns:cx4="http://schemas.microsoft.com/office/drawing/2016/5/10/chartex" xmlns:cx5="http://schemas.microsoft.com/office/drawing/2016/5/11/chartex" xmlns:cx6="http://schemas.microsoft.com/office/drawing/2016/5/12/chartex" xmlns:cx7="http://schemas.microsoft.com/office/drawing/2016/5/13/chartex" xmlns:cx8="http://schemas.microsoft.com/office/drawing/2016/5/14/chartex" xmlns:mc="http://schemas.openxmlformats.org/markup-compatibility/2006" xmlns:aink="http://schemas.microsoft.com/office/drawing/2016/ink" xmlns:am3d="http://schemas.microsoft.com/office/drawing/2017/model3d" xmlns:o="urn:schemas-microsoft-com:office:office" xmlns:r="http://schemas.openxmlformats.org/officeDocument/2006/relationships" xmlns:m="http://schemas.openxmlformats.org/officeDocument/2006/math" xmlns:v="urn:schemas-microsoft-com:vml" xmlns:wp14="http://schemas.microsoft.com/office/word/2010/wordprocessingDrawing" xmlns:wp="http://schemas.openxmlformats.org/drawingml/2006/wordprocessingDrawing" xmlns:w10="urn:schemas-microsoft-com:office:word" xmlns:w="http://schemas.openxmlformats.org/wordprocessingml/2006/main" xmlns:w14="http://schemas.microsoft.com/office/word/2010/wordml" xmlns:w15="http://schemas.microsoft.com/office/word/2012/wordml" xmlns:w16cex="http://schemas.microsoft.com/office/word/2018/wordml/cex" xmlns:w16cid="http://schemas.microsoft.com/office/word/2016/wordml/cid" xmlns:w16="http://schemas.microsoft.com/office/word/2018/wordml" xmlns:w16sdtdh="http://schemas.microsoft.com/office/word/2020/wordml/sdtdatahash" xmlns:w16se="http://schemas.microsoft.com/office/word/2015/wordml/symex" xmlns:wpg="http://schemas.microsoft.com/office/word/2010/wordprocessingGroup" xmlns:wpi="http://schemas.microsoft.com/office/word/2010/wordprocessingInk" xmlns:wne="http://schemas.microsoft.com/office/word/2006/wordml" xmlns:wps="http://schemas.microsoft.com/office/word/2010/wordprocessingShape" mc:Ignorable="w14 w15 w16se w16cid w16 w16cex w16sdtdh wp14">
   <w:body>
     <w:p>
       <w:pPr>
@@ -75,24 +75,15 @@
           <w:i/>
           <w:iCs/>
         </w:rPr>
-        <w:t>26</w:t>
+        <w:t xml:space="preserve">26 </w:t>
       </w:r>
       <w:r>
         <w:rPr>
           <w:i/>
           <w:iCs/>
         </w:rPr>
-        <w:t xml:space="preserve"> </w:t>
-      </w:r>
-      <w:r>
-        <w:rPr>
-          <w:i/>
-          <w:iCs/>
-        </w:rPr>
         <w:t>Jul 21</w:t>
       </w:r>
-      <w:bookmarkStart w:id="10" w:name="_GoBack"/>
-      <w:bookmarkEnd w:id="10"/>
     </w:p>
     <w:sdt>
       <w:sdtPr>
@@ -1740,9 +1731,9 @@
         <w:keepLines w:val="0"/>
         <w:widowControl w:val="0"/>
       </w:pPr>
-      <w:bookmarkStart w:id="11" w:name="_Toc38364926"/>
-      <w:bookmarkStart w:id="12" w:name="_Toc76043211"/>
-      <w:bookmarkStart w:id="13" w:name="_Toc408110487"/>
+      <w:bookmarkStart w:id="10" w:name="_Toc38364926"/>
+      <w:bookmarkStart w:id="11" w:name="_Toc76043211"/>
+      <w:bookmarkStart w:id="12" w:name="_Toc408110487"/>
       <w:bookmarkEnd w:id="2"/>
       <w:r>
         <w:rPr>
@@ -1751,8 +1742,8 @@
         </w:rPr>
         <w:t>SUBPART 5315.2 — SOLICITATION AND RECEIPT OF PROPOSALS AND INFORMATION</w:t>
       </w:r>
+      <w:bookmarkEnd w:id="10"/>
       <w:bookmarkEnd w:id="11"/>
-      <w:bookmarkEnd w:id="12"/>
     </w:p>
     <w:p>
       <w:pPr>
@@ -1819,9 +1810,9 @@
         </w:rPr>
         <w:t>.</w:t>
       </w:r>
-      <w:bookmarkStart w:id="14" w:name="p5315209"/>
+      <w:bookmarkStart w:id="13" w:name="p5315209"/>
+      <w:bookmarkEnd w:id="12"/>
       <w:bookmarkEnd w:id="13"/>
-      <w:bookmarkEnd w:id="14"/>
     </w:p>
     <w:p>
       <w:pPr>
@@ -1879,10 +1870,10 @@
         </w:rPr>
         <w:t>.</w:t>
       </w:r>
-      <w:bookmarkStart w:id="15" w:name="_Toc408110491"/>
-      <w:bookmarkStart w:id="16" w:name="_Toc38364927"/>
-      <w:bookmarkStart w:id="17" w:name="_Toc346619191"/>
-      <w:bookmarkStart w:id="18" w:name="_Toc351650562"/>
+      <w:bookmarkStart w:id="14" w:name="_Toc408110491"/>
+      <w:bookmarkStart w:id="15" w:name="_Toc38364927"/>
+      <w:bookmarkStart w:id="16" w:name="_Toc346619191"/>
+      <w:bookmarkStart w:id="17" w:name="_Toc351650562"/>
       <w:bookmarkEnd w:id="3"/>
       <w:bookmarkEnd w:id="4"/>
       <w:bookmarkEnd w:id="5"/>
@@ -1898,7 +1889,7 @@
         <w:keepLines w:val="0"/>
         <w:widowControl w:val="0"/>
       </w:pPr>
-      <w:bookmarkStart w:id="19" w:name="_Toc76043212"/>
+      <w:bookmarkStart w:id="18" w:name="_Toc76043212"/>
       <w:r>
         <w:rPr>
           <w:bCs/>
@@ -1906,11 +1897,11 @@
         </w:rPr>
         <w:t>SUBPART 5315.3 — SOURCE SELECTION</w:t>
       </w:r>
-      <w:bookmarkStart w:id="20" w:name="_Toc408110492"/>
-      <w:bookmarkStart w:id="21" w:name="_Toc38364928"/>
+      <w:bookmarkStart w:id="19" w:name="_Toc408110492"/>
+      <w:bookmarkStart w:id="20" w:name="_Toc38364928"/>
+      <w:bookmarkEnd w:id="14"/>
       <w:bookmarkEnd w:id="15"/>
-      <w:bookmarkEnd w:id="16"/>
-      <w:bookmarkEnd w:id="19"/>
+      <w:bookmarkEnd w:id="18"/>
     </w:p>
     <w:p>
       <w:pPr>
@@ -1922,16 +1913,16 @@
           <w:b w:val="0"/>
         </w:rPr>
       </w:pPr>
-      <w:bookmarkStart w:id="22" w:name="_Toc76043213"/>
+      <w:bookmarkStart w:id="21" w:name="_Toc76043213"/>
       <w:r>
         <w:rPr>
           <w:bCs/>
         </w:rPr>
         <w:t>5315.300   Scope of Subpart</w:t>
       </w:r>
+      <w:bookmarkEnd w:id="19"/>
       <w:bookmarkEnd w:id="20"/>
       <w:bookmarkEnd w:id="21"/>
-      <w:bookmarkEnd w:id="22"/>
     </w:p>
     <w:p>
       <w:pPr>
@@ -2058,8 +2049,8 @@
         </w:rPr>
         <w:t>.</w:t>
       </w:r>
-      <w:bookmarkStart w:id="23" w:name="_Toc38364929"/>
-      <w:bookmarkStart w:id="24" w:name="_Toc408110493"/>
+      <w:bookmarkStart w:id="22" w:name="_Toc38364929"/>
+      <w:bookmarkStart w:id="23" w:name="_Toc408110493"/>
     </w:p>
     <w:p>
       <w:pPr>
@@ -2068,12 +2059,12 @@
         <w:keepLines w:val="0"/>
         <w:widowControl w:val="0"/>
       </w:pPr>
-      <w:bookmarkStart w:id="25" w:name="_Toc76043214"/>
+      <w:bookmarkStart w:id="24" w:name="_Toc76043214"/>
       <w:r>
         <w:t>5315.371-4   Exceptions</w:t>
       </w:r>
-      <w:bookmarkEnd w:id="23"/>
-      <w:bookmarkEnd w:id="25"/>
+      <w:bookmarkEnd w:id="22"/>
+      <w:bookmarkEnd w:id="24"/>
     </w:p>
     <w:p>
       <w:pPr>
@@ -2084,17 +2075,39 @@
         </w:rPr>
       </w:pPr>
       <w:r>
-        <w:t xml:space="preserve">(a)(2)  </w:t>
-      </w:r>
-      <w:r>
-        <w:t xml:space="preserve">See </w:t>
+        <w:t>(a)(2</w:t>
+      </w:r>
+      <w:proofErr w:type="gramStart"/>
+      <w:r>
+        <w:t xml:space="preserve">)  </w:t>
+      </w:r>
+      <w:r>
+        <w:t>See</w:t>
+      </w:r>
+      <w:proofErr w:type="gramEnd"/>
+      <w:r>
+        <w:t xml:space="preserve"> </w:t>
       </w:r>
       <w:hyperlink r:id="rId18" w:anchor="p53153715" w:history="1">
         <w:r>
           <w:rPr>
             <w:rStyle w:val="Hyperlink"/>
           </w:rPr>
-          <w:t>MP5301.601(a)(i)</w:t>
+          <w:t>MP5301.601(a)(</w:t>
+        </w:r>
+        <w:proofErr w:type="spellStart"/>
+        <w:r>
+          <w:rPr>
+            <w:rStyle w:val="Hyperlink"/>
+          </w:rPr>
+          <w:t>i</w:t>
+        </w:r>
+        <w:proofErr w:type="spellEnd"/>
+        <w:r>
+          <w:rPr>
+            <w:rStyle w:val="Hyperlink"/>
+          </w:rPr>
+          <w:t>)</w:t>
         </w:r>
       </w:hyperlink>
       <w:r>
@@ -2107,7 +2120,7 @@
         </w:rPr>
         <w:t xml:space="preserve"> </w:t>
       </w:r>
-      <w:bookmarkStart w:id="26" w:name="_Toc38364930"/>
+      <w:bookmarkStart w:id="25" w:name="_Toc38364930"/>
     </w:p>
     <w:p>
       <w:pPr>
@@ -2116,7 +2129,7 @@
         <w:keepLines w:val="0"/>
         <w:widowControl w:val="0"/>
       </w:pPr>
-      <w:bookmarkStart w:id="27" w:name="_Toc76043215"/>
+      <w:bookmarkStart w:id="26" w:name="_Toc76043215"/>
       <w:r>
         <w:t xml:space="preserve">5315.371-5 </w:t>
       </w:r>
@@ -2126,8 +2139,8 @@
       <w:r>
         <w:t>Waiver</w:t>
       </w:r>
+      <w:bookmarkEnd w:id="25"/>
       <w:bookmarkEnd w:id="26"/>
-      <w:bookmarkEnd w:id="27"/>
     </w:p>
     <w:p>
       <w:pPr>
@@ -2145,7 +2158,23 @@
             <w:rStyle w:val="Hyperlink"/>
             <w:szCs w:val="24"/>
           </w:rPr>
-          <w:t>MP5301.601(a)(i)</w:t>
+          <w:t>MP5301.601(a)(</w:t>
+        </w:r>
+        <w:proofErr w:type="spellStart"/>
+        <w:r>
+          <w:rPr>
+            <w:rStyle w:val="Hyperlink"/>
+            <w:szCs w:val="24"/>
+          </w:rPr>
+          <w:t>i</w:t>
+        </w:r>
+        <w:proofErr w:type="spellEnd"/>
+        <w:r>
+          <w:rPr>
+            <w:rStyle w:val="Hyperlink"/>
+            <w:szCs w:val="24"/>
+          </w:rPr>
+          <w:t>)</w:t>
         </w:r>
       </w:hyperlink>
       <w:r>
@@ -2180,7 +2209,7 @@
         </w:rPr>
         <w:t>.</w:t>
       </w:r>
-      <w:bookmarkStart w:id="28" w:name="_Toc38364931"/>
+      <w:bookmarkStart w:id="27" w:name="_Toc38364931"/>
     </w:p>
     <w:p>
       <w:pPr>
@@ -2189,7 +2218,7 @@
         <w:keepLines w:val="0"/>
         <w:widowControl w:val="0"/>
       </w:pPr>
-      <w:bookmarkStart w:id="29" w:name="_Toc76043216"/>
+      <w:bookmarkStart w:id="28" w:name="_Toc76043216"/>
       <w:r>
         <w:rPr>
           <w:bCs/>
@@ -2198,9 +2227,9 @@
         <w:lastRenderedPageBreak/>
         <w:t>SUBPART 5315.4 — CONTRACT PRICING</w:t>
       </w:r>
-      <w:bookmarkStart w:id="30" w:name="_Toc38364932"/>
+      <w:bookmarkStart w:id="29" w:name="_Toc38364932"/>
+      <w:bookmarkEnd w:id="27"/>
       <w:bookmarkEnd w:id="28"/>
-      <w:bookmarkEnd w:id="29"/>
     </w:p>
     <w:p>
       <w:pPr>
@@ -2212,15 +2241,15 @@
           <w:b w:val="0"/>
         </w:rPr>
       </w:pPr>
-      <w:bookmarkStart w:id="31" w:name="_Toc76043217"/>
+      <w:bookmarkStart w:id="30" w:name="_Toc76043217"/>
       <w:r>
         <w:t>5315.400</w:t>
       </w:r>
       <w:r>
         <w:t xml:space="preserve"> (S-90)</w:t>
       </w:r>
+      <w:bookmarkEnd w:id="29"/>
       <w:bookmarkEnd w:id="30"/>
-      <w:bookmarkEnd w:id="31"/>
     </w:p>
     <w:p>
       <w:pPr>
@@ -2265,8 +2294,17 @@
             <w:rStyle w:val="Hyperlink"/>
             <w:szCs w:val="24"/>
           </w:rPr>
-          <w:t>DoD Sole Source Streamlining Tool Box</w:t>
-        </w:r>
+          <w:t xml:space="preserve">DoD Sole Source Streamlining </w:t>
+        </w:r>
+        <w:proofErr w:type="gramStart"/>
+        <w:r>
+          <w:rPr>
+            <w:rStyle w:val="Hyperlink"/>
+            <w:szCs w:val="24"/>
+          </w:rPr>
+          <w:t>Tool Box</w:t>
+        </w:r>
+        <w:proofErr w:type="gramEnd"/>
       </w:hyperlink>
       <w:r>
         <w:rPr>
@@ -2353,8 +2391,8 @@
         </w:rPr>
         <w:t>.</w:t>
       </w:r>
-      <w:bookmarkStart w:id="32" w:name="_Toc408110495"/>
-      <w:bookmarkStart w:id="33" w:name="_Toc38364933"/>
+      <w:bookmarkStart w:id="31" w:name="_Toc408110495"/>
+      <w:bookmarkStart w:id="32" w:name="_Toc38364933"/>
     </w:p>
     <w:p>
       <w:pPr>
@@ -2363,7 +2401,7 @@
         <w:keepLines w:val="0"/>
         <w:widowControl w:val="0"/>
       </w:pPr>
-      <w:bookmarkStart w:id="34" w:name="_Toc76043218"/>
+      <w:bookmarkStart w:id="33" w:name="_Toc76043218"/>
       <w:r>
         <w:rPr>
           <w:bCs/>
@@ -2431,9 +2469,9 @@
       <w:r>
         <w:t>)</w:t>
       </w:r>
+      <w:bookmarkEnd w:id="31"/>
       <w:bookmarkEnd w:id="32"/>
       <w:bookmarkEnd w:id="33"/>
-      <w:bookmarkEnd w:id="34"/>
     </w:p>
     <w:p>
       <w:pPr>
@@ -2474,7 +2512,23 @@
             <w:rStyle w:val="Hyperlink"/>
             <w:rFonts w:eastAsia="Times New Roman"/>
           </w:rPr>
-          <w:t>MP5301.601(a)(i)</w:t>
+          <w:t>MP5301.601(a)(</w:t>
+        </w:r>
+        <w:proofErr w:type="spellStart"/>
+        <w:r>
+          <w:rPr>
+            <w:rStyle w:val="Hyperlink"/>
+            <w:rFonts w:eastAsia="Times New Roman"/>
+          </w:rPr>
+          <w:t>i</w:t>
+        </w:r>
+        <w:proofErr w:type="spellEnd"/>
+        <w:r>
+          <w:rPr>
+            <w:rStyle w:val="Hyperlink"/>
+            <w:rFonts w:eastAsia="Times New Roman"/>
+          </w:rPr>
+          <w:t>)</w:t>
         </w:r>
       </w:hyperlink>
       <w:r>
@@ -2595,7 +2649,21 @@
           <w:rPr>
             <w:rStyle w:val="Hyperlink"/>
           </w:rPr>
-          <w:t>MP5301.601(a)(i)</w:t>
+          <w:t>MP5301.601(a)(</w:t>
+        </w:r>
+        <w:proofErr w:type="spellStart"/>
+        <w:r>
+          <w:rPr>
+            <w:rStyle w:val="Hyperlink"/>
+          </w:rPr>
+          <w:t>i</w:t>
+        </w:r>
+        <w:proofErr w:type="spellEnd"/>
+        <w:r>
+          <w:rPr>
+            <w:rStyle w:val="Hyperlink"/>
+          </w:rPr>
+          <w:t>)</w:t>
         </w:r>
       </w:hyperlink>
       <w:r>
@@ -2754,7 +2822,23 @@
           <w:color w:val="000000"/>
           <w:szCs w:val="24"/>
         </w:rPr>
-        <w:t xml:space="preserve">AFMC SCOs must submit their reports directly to HQ AFMC/PK no later than 15 October each year.  HQ AFMC/PK must consolidate all of the SCO reports for AFMC and submit a final report to </w:t>
+        <w:t xml:space="preserve">AFMC SCOs must submit their reports directly to HQ AFMC/PK no later than 15 October each year.  HQ AFMC/PK must consolidate </w:t>
+      </w:r>
+      <w:proofErr w:type="gramStart"/>
+      <w:r>
+        <w:rPr>
+          <w:color w:val="000000"/>
+          <w:szCs w:val="24"/>
+        </w:rPr>
+        <w:t>all of</w:t>
+      </w:r>
+      <w:proofErr w:type="gramEnd"/>
+      <w:r>
+        <w:rPr>
+          <w:color w:val="000000"/>
+          <w:szCs w:val="24"/>
+        </w:rPr>
+        <w:t xml:space="preserve"> the SCO reports for AFMC and submit a final report to </w:t>
       </w:r>
       <w:hyperlink r:id="rId32" w:history="1">
         <w:r>
@@ -2921,7 +3005,7 @@
         </w:rPr>
         <w:t>.</w:t>
       </w:r>
-      <w:bookmarkStart w:id="35" w:name="_Toc38364934"/>
+      <w:bookmarkStart w:id="34" w:name="_Toc38364934"/>
     </w:p>
     <w:p>
       <w:pPr>
@@ -2930,7 +3014,7 @@
         <w:keepLines w:val="0"/>
         <w:widowControl w:val="0"/>
       </w:pPr>
-      <w:bookmarkStart w:id="36" w:name="_Toc76043219"/>
+      <w:bookmarkStart w:id="35" w:name="_Toc76043219"/>
       <w:r>
         <w:lastRenderedPageBreak/>
         <w:t>5315.403-3</w:t>
@@ -2941,8 +3025,8 @@
       <w:r>
         <w:t xml:space="preserve">  Requiring Data Other Than Certified Cost or Pricing Data</w:t>
       </w:r>
+      <w:bookmarkEnd w:id="34"/>
       <w:bookmarkEnd w:id="35"/>
-      <w:bookmarkEnd w:id="36"/>
     </w:p>
     <w:p>
       <w:pPr>
@@ -2957,7 +3041,21 @@
           <w:rPr>
             <w:rStyle w:val="Hyperlink"/>
           </w:rPr>
-          <w:t>MP5301.601(a)(i)</w:t>
+          <w:t>MP5301.601(a)(</w:t>
+        </w:r>
+        <w:proofErr w:type="spellStart"/>
+        <w:r>
+          <w:rPr>
+            <w:rStyle w:val="Hyperlink"/>
+          </w:rPr>
+          <w:t>i</w:t>
+        </w:r>
+        <w:proofErr w:type="spellEnd"/>
+        <w:r>
+          <w:rPr>
+            <w:rStyle w:val="Hyperlink"/>
+          </w:rPr>
+          <w:t>)</w:t>
         </w:r>
       </w:hyperlink>
       <w:r>
@@ -2977,7 +3075,7 @@
           <w:u w:val="none"/>
         </w:rPr>
       </w:pPr>
-      <w:bookmarkStart w:id="37" w:name="_Toc38364935"/>
+      <w:bookmarkStart w:id="36" w:name="_Toc38364935"/>
       <w:r>
         <w:rPr>
           <w:rStyle w:val="Hyperlink"/>
@@ -3000,7 +3098,25 @@
           <w:color w:val="auto"/>
           <w:u w:val="none"/>
         </w:rPr>
-        <w:t xml:space="preserve"> See MP5301.601(a)(i).  SCOs must ensure the required information has been uploaded into the </w:t>
+        <w:t xml:space="preserve"> See MP5301.601(a)(</w:t>
+      </w:r>
+      <w:proofErr w:type="spellStart"/>
+      <w:r>
+        <w:rPr>
+          <w:rStyle w:val="Hyperlink"/>
+          <w:color w:val="auto"/>
+          <w:u w:val="none"/>
+        </w:rPr>
+        <w:t>i</w:t>
+      </w:r>
+      <w:proofErr w:type="spellEnd"/>
+      <w:r>
+        <w:rPr>
+          <w:rStyle w:val="Hyperlink"/>
+          <w:color w:val="auto"/>
+          <w:u w:val="none"/>
+        </w:rPr>
+        <w:t xml:space="preserve">).  SCOs must ensure the required information has been uploaded into the </w:t>
       </w:r>
       <w:hyperlink r:id="rId36" w:history="1">
         <w:r>
@@ -3058,7 +3174,7 @@
         </w:rPr>
         <w:t xml:space="preserve"> </w:t>
       </w:r>
-      <w:bookmarkStart w:id="38" w:name="_Toc76043220"/>
+      <w:bookmarkStart w:id="37" w:name="_Toc76043220"/>
       <w:r>
         <w:t xml:space="preserve">5315.403-4 Requiring </w:t>
       </w:r>
@@ -3114,8 +3230,8 @@
       <w:r>
         <w:t>)</w:t>
       </w:r>
+      <w:bookmarkEnd w:id="36"/>
       <w:bookmarkEnd w:id="37"/>
-      <w:bookmarkEnd w:id="38"/>
     </w:p>
     <w:p>
       <w:pPr>
@@ -3168,7 +3284,21 @@
           <w:rPr>
             <w:rStyle w:val="Hyperlink"/>
           </w:rPr>
-          <w:t>MP5301.601(a)(i)</w:t>
+          <w:t>MP5301.601(a)(</w:t>
+        </w:r>
+        <w:proofErr w:type="spellStart"/>
+        <w:r>
+          <w:rPr>
+            <w:rStyle w:val="Hyperlink"/>
+          </w:rPr>
+          <w:t>i</w:t>
+        </w:r>
+        <w:proofErr w:type="spellEnd"/>
+        <w:r>
+          <w:rPr>
+            <w:rStyle w:val="Hyperlink"/>
+          </w:rPr>
+          <w:t>)</w:t>
         </w:r>
       </w:hyperlink>
       <w:r>
@@ -3177,7 +3307,7 @@
       <w:r>
         <w:t>.</w:t>
       </w:r>
-      <w:bookmarkStart w:id="39" w:name="_Toc38364936"/>
+      <w:bookmarkStart w:id="38" w:name="_Toc38364936"/>
     </w:p>
     <w:p>
       <w:pPr>
@@ -3186,7 +3316,7 @@
         <w:keepLines w:val="0"/>
         <w:widowControl w:val="0"/>
       </w:pPr>
-      <w:bookmarkStart w:id="40" w:name="_Toc76043221"/>
+      <w:bookmarkStart w:id="39" w:name="_Toc76043221"/>
       <w:r>
         <w:t xml:space="preserve">5315.404-1-90 </w:t>
       </w:r>
@@ -3199,8 +3329,8 @@
       <w:r>
         <w:t>Pricing Assistance or Pricing Assistance Waiver</w:t>
       </w:r>
+      <w:bookmarkEnd w:id="38"/>
       <w:bookmarkEnd w:id="39"/>
-      <w:bookmarkEnd w:id="40"/>
     </w:p>
     <w:p>
       <w:pPr>
@@ -3736,7 +3866,7 @@
         </w:rPr>
         <w:t>.</w:t>
       </w:r>
-      <w:bookmarkStart w:id="41" w:name="_Toc38364937"/>
+      <w:bookmarkStart w:id="40" w:name="_Toc38364937"/>
     </w:p>
     <w:p>
       <w:pPr>
@@ -3775,7 +3905,7 @@
         <w:keepLines w:val="0"/>
         <w:widowControl w:val="0"/>
       </w:pPr>
-      <w:bookmarkStart w:id="42" w:name="_Toc76043222"/>
+      <w:bookmarkStart w:id="41" w:name="_Toc76043222"/>
       <w:r>
         <w:t xml:space="preserve">5315.404-2 </w:t>
       </w:r>
@@ -3785,8 +3915,8 @@
       <w:r>
         <w:t xml:space="preserve"> Data to Support Proposal Analysis</w:t>
       </w:r>
+      <w:bookmarkEnd w:id="40"/>
       <w:bookmarkEnd w:id="41"/>
-      <w:bookmarkEnd w:id="42"/>
     </w:p>
     <w:p>
       <w:pPr>
@@ -3804,7 +3934,23 @@
             <w:rStyle w:val="Hyperlink"/>
             <w:szCs w:val="24"/>
           </w:rPr>
-          <w:t>MP5301.601(a)(i)</w:t>
+          <w:t>MP5301.601(a)(</w:t>
+        </w:r>
+        <w:proofErr w:type="spellStart"/>
+        <w:r>
+          <w:rPr>
+            <w:rStyle w:val="Hyperlink"/>
+            <w:szCs w:val="24"/>
+          </w:rPr>
+          <w:t>i</w:t>
+        </w:r>
+        <w:proofErr w:type="spellEnd"/>
+        <w:r>
+          <w:rPr>
+            <w:rStyle w:val="Hyperlink"/>
+            <w:szCs w:val="24"/>
+          </w:rPr>
+          <w:t>)</w:t>
         </w:r>
       </w:hyperlink>
       <w:r>
@@ -3934,7 +4080,7 @@
         </w:rPr>
         <w:t>.</w:t>
       </w:r>
-      <w:bookmarkStart w:id="43" w:name="_Toc38364938"/>
+      <w:bookmarkStart w:id="42" w:name="_Toc38364938"/>
     </w:p>
     <w:p>
       <w:pPr>
@@ -3943,7 +4089,7 @@
         <w:keepLines w:val="0"/>
         <w:widowControl w:val="0"/>
       </w:pPr>
-      <w:bookmarkStart w:id="44" w:name="_Toc76043223"/>
+      <w:bookmarkStart w:id="43" w:name="_Toc76043223"/>
       <w:r>
         <w:rPr>
           <w:bCs/>
@@ -3951,8 +4097,8 @@
         <w:lastRenderedPageBreak/>
         <w:t>5315.404-4   Profit</w:t>
       </w:r>
+      <w:bookmarkEnd w:id="42"/>
       <w:bookmarkEnd w:id="43"/>
-      <w:bookmarkEnd w:id="44"/>
     </w:p>
     <w:p>
       <w:pPr>
@@ -3966,20 +4112,45 @@
         <w:rPr>
           <w:i/>
         </w:rPr>
-        <w:t>(2)</w:t>
+        <w:t>(</w:t>
+      </w:r>
+      <w:proofErr w:type="gramStart"/>
+      <w:r>
+        <w:rPr>
+          <w:i/>
+        </w:rPr>
+        <w:t>2)</w:t>
       </w:r>
       <w:r>
         <w:t>S</w:t>
       </w:r>
       <w:r>
-        <w:t xml:space="preserve">ee </w:t>
+        <w:t>ee</w:t>
+      </w:r>
+      <w:proofErr w:type="gramEnd"/>
+      <w:r>
+        <w:t xml:space="preserve"> </w:t>
       </w:r>
       <w:hyperlink r:id="rId50" w:anchor="p53154044c2C290" w:history="1">
         <w:r>
           <w:rPr>
             <w:rStyle w:val="Hyperlink"/>
           </w:rPr>
-          <w:t>MP5301.601(a)(i)</w:t>
+          <w:t>MP5301.601(a)(</w:t>
+        </w:r>
+        <w:proofErr w:type="spellStart"/>
+        <w:r>
+          <w:rPr>
+            <w:rStyle w:val="Hyperlink"/>
+          </w:rPr>
+          <w:t>i</w:t>
+        </w:r>
+        <w:proofErr w:type="spellEnd"/>
+        <w:r>
+          <w:rPr>
+            <w:rStyle w:val="Hyperlink"/>
+          </w:rPr>
+          <w:t>)</w:t>
         </w:r>
       </w:hyperlink>
       <w:r>
@@ -3988,7 +4159,7 @@
       <w:r>
         <w:t xml:space="preserve"> </w:t>
       </w:r>
-      <w:bookmarkStart w:id="45" w:name="_Toc38364939"/>
+      <w:bookmarkStart w:id="44" w:name="_Toc38364939"/>
     </w:p>
     <w:p>
       <w:pPr>
@@ -3997,7 +4168,7 @@
         <w:keepLines w:val="0"/>
         <w:widowControl w:val="0"/>
       </w:pPr>
-      <w:bookmarkStart w:id="46" w:name="_Toc76043224"/>
+      <w:bookmarkStart w:id="45" w:name="_Toc76043224"/>
       <w:r>
         <w:t>5315.404-70</w:t>
       </w:r>
@@ -4016,8 +4187,8 @@
       <w:r>
         <w:t>Application, Report Control Symbol: DD-AT&amp;L(Q)1751</w:t>
       </w:r>
+      <w:bookmarkEnd w:id="44"/>
       <w:bookmarkEnd w:id="45"/>
-      <w:bookmarkEnd w:id="46"/>
     </w:p>
     <w:p>
       <w:pPr>
@@ -4198,7 +4369,7 @@
         </w:rPr>
         <w:t>.</w:t>
       </w:r>
-      <w:bookmarkStart w:id="47" w:name="_Toc38364940"/>
+      <w:bookmarkStart w:id="46" w:name="_Toc38364940"/>
     </w:p>
     <w:p>
       <w:pPr>
@@ -4207,15 +4378,20 @@
         <w:keepLines w:val="0"/>
         <w:widowControl w:val="0"/>
       </w:pPr>
-      <w:bookmarkStart w:id="48" w:name="_Toc76043225"/>
+      <w:bookmarkStart w:id="47" w:name="_Toc76043225"/>
       <w:r>
         <w:t xml:space="preserve">5315.406-1 </w:t>
       </w:r>
       <w:r>
         <w:t xml:space="preserve">  </w:t>
       </w:r>
-      <w:r>
-        <w:t xml:space="preserve">Prenegotiation </w:t>
+      <w:proofErr w:type="spellStart"/>
+      <w:r>
+        <w:t>Prenegotiation</w:t>
+      </w:r>
+      <w:proofErr w:type="spellEnd"/>
+      <w:r>
+        <w:t xml:space="preserve"> </w:t>
       </w:r>
       <w:r>
         <w:t>O</w:t>
@@ -4223,8 +4399,8 @@
       <w:r>
         <w:t>bjectives</w:t>
       </w:r>
+      <w:bookmarkEnd w:id="46"/>
       <w:bookmarkEnd w:id="47"/>
-      <w:bookmarkEnd w:id="48"/>
     </w:p>
     <w:p>
       <w:pPr>
@@ -4262,13 +4438,21 @@
         <w:t xml:space="preserve">forward </w:t>
       </w:r>
       <w:r>
-        <w:t>DCAA requests for Air Force management review through their management chain</w:t>
+        <w:t xml:space="preserve">DCAA requests for Air Force management review through their management </w:t>
+      </w:r>
+      <w:proofErr w:type="gramStart"/>
+      <w:r>
+        <w:t>chain</w:t>
       </w:r>
       <w:r>
         <w:t>,</w:t>
       </w:r>
       <w:r>
-        <w:t xml:space="preserve"> and provide the</w:t>
+        <w:t xml:space="preserve"> and</w:t>
+      </w:r>
+      <w:proofErr w:type="gramEnd"/>
+      <w:r>
+        <w:t xml:space="preserve"> provide the</w:t>
       </w:r>
       <w:r>
         <w:t xml:space="preserve"> SCO</w:t>
@@ -4381,7 +4565,7 @@
         </w:rPr>
         <w:t>.</w:t>
       </w:r>
-      <w:bookmarkStart w:id="49" w:name="_Toc38364941"/>
+      <w:bookmarkStart w:id="48" w:name="_Toc38364941"/>
     </w:p>
     <w:p>
       <w:pPr>
@@ -4390,15 +4574,15 @@
         <w:keepLines w:val="0"/>
         <w:widowControl w:val="0"/>
       </w:pPr>
-      <w:bookmarkStart w:id="50" w:name="_Toc76043226"/>
+      <w:bookmarkStart w:id="49" w:name="_Toc76043226"/>
       <w:r>
         <w:rPr>
           <w:bCs/>
         </w:rPr>
         <w:t>5315.406-3   Documenting the Negotiation</w:t>
       </w:r>
+      <w:bookmarkEnd w:id="48"/>
       <w:bookmarkEnd w:id="49"/>
-      <w:bookmarkEnd w:id="50"/>
     </w:p>
     <w:p>
       <w:pPr>
@@ -4674,8 +4858,8 @@
         </w:rPr>
         <w:t>.</w:t>
       </w:r>
-      <w:bookmarkStart w:id="51" w:name="_Toc38364942"/>
-      <w:bookmarkStart w:id="52" w:name="_Toc408110505"/>
+      <w:bookmarkStart w:id="50" w:name="_Toc38364942"/>
+      <w:bookmarkStart w:id="51" w:name="_Toc408110505"/>
     </w:p>
     <w:p>
       <w:pPr>
@@ -4684,7 +4868,7 @@
         <w:keepLines w:val="0"/>
         <w:widowControl w:val="0"/>
       </w:pPr>
-      <w:bookmarkStart w:id="53" w:name="_Toc76043227"/>
+      <w:bookmarkStart w:id="52" w:name="_Toc76043227"/>
       <w:r>
         <w:rPr>
           <w:bCs/>
@@ -4704,8 +4888,8 @@
         </w:rPr>
         <w:t xml:space="preserve"> Forward Pricing Rate Agreements</w:t>
       </w:r>
-      <w:bookmarkEnd w:id="51"/>
-      <w:bookmarkEnd w:id="53"/>
+      <w:bookmarkEnd w:id="50"/>
+      <w:bookmarkEnd w:id="52"/>
     </w:p>
     <w:p>
       <w:pPr>
@@ -4716,7 +4900,21 @@
         <w:rPr>
           <w:bCs/>
         </w:rPr>
-        <w:t xml:space="preserve">(b)(i) See </w:t>
+        <w:t>(b)(</w:t>
+      </w:r>
+      <w:proofErr w:type="spellStart"/>
+      <w:r>
+        <w:rPr>
+          <w:bCs/>
+        </w:rPr>
+        <w:t>i</w:t>
+      </w:r>
+      <w:proofErr w:type="spellEnd"/>
+      <w:r>
+        <w:rPr>
+          <w:bCs/>
+        </w:rPr>
+        <w:t xml:space="preserve">) See </w:t>
       </w:r>
       <w:hyperlink r:id="rId65" w:anchor="p53154073bi" w:history="1">
         <w:r>
@@ -4724,7 +4922,23 @@
             <w:rStyle w:val="Hyperlink"/>
             <w:bCs/>
           </w:rPr>
-          <w:t>MP5301.601(a)(i)</w:t>
+          <w:t>MP5301.601(a)(</w:t>
+        </w:r>
+        <w:proofErr w:type="spellStart"/>
+        <w:r>
+          <w:rPr>
+            <w:rStyle w:val="Hyperlink"/>
+            <w:bCs/>
+          </w:rPr>
+          <w:t>i</w:t>
+        </w:r>
+        <w:proofErr w:type="spellEnd"/>
+        <w:r>
+          <w:rPr>
+            <w:rStyle w:val="Hyperlink"/>
+            <w:bCs/>
+          </w:rPr>
+          <w:t>)</w:t>
         </w:r>
       </w:hyperlink>
       <w:r>
@@ -4733,7 +4947,7 @@
         </w:rPr>
         <w:t>.</w:t>
       </w:r>
-      <w:bookmarkStart w:id="54" w:name="_Toc38364943"/>
+      <w:bookmarkStart w:id="53" w:name="_Toc38364943"/>
     </w:p>
     <w:p>
       <w:pPr>
@@ -4742,15 +4956,15 @@
         <w:keepLines w:val="0"/>
         <w:widowControl w:val="0"/>
       </w:pPr>
-      <w:bookmarkStart w:id="55" w:name="_Toc76043228"/>
+      <w:bookmarkStart w:id="54" w:name="_Toc76043228"/>
       <w:r>
         <w:rPr>
           <w:bCs/>
         </w:rPr>
         <w:t>5315.407-4   Should-cost Review</w:t>
       </w:r>
+      <w:bookmarkEnd w:id="53"/>
       <w:bookmarkEnd w:id="54"/>
-      <w:bookmarkEnd w:id="55"/>
     </w:p>
     <w:p>
       <w:pPr>
@@ -4817,7 +5031,23 @@
             <w:rStyle w:val="Hyperlink"/>
             <w:bCs/>
           </w:rPr>
-          <w:t>MP5301.601(a)(i)</w:t>
+          <w:t>MP5301.601(a)(</w:t>
+        </w:r>
+        <w:proofErr w:type="spellStart"/>
+        <w:r>
+          <w:rPr>
+            <w:rStyle w:val="Hyperlink"/>
+            <w:bCs/>
+          </w:rPr>
+          <w:t>i</w:t>
+        </w:r>
+        <w:proofErr w:type="spellEnd"/>
+        <w:r>
+          <w:rPr>
+            <w:rStyle w:val="Hyperlink"/>
+            <w:bCs/>
+          </w:rPr>
+          <w:t>)</w:t>
         </w:r>
       </w:hyperlink>
       <w:r>
@@ -4833,7 +5063,7 @@
         </w:rPr>
         <w:t xml:space="preserve">  </w:t>
       </w:r>
-      <w:bookmarkStart w:id="56" w:name="_Toc38364944"/>
+      <w:bookmarkStart w:id="55" w:name="_Toc38364944"/>
     </w:p>
     <w:p>
       <w:pPr>
@@ -4842,15 +5072,15 @@
         <w:keepLines w:val="0"/>
         <w:widowControl w:val="0"/>
       </w:pPr>
-      <w:bookmarkStart w:id="57" w:name="_Toc76043229"/>
+      <w:bookmarkStart w:id="56" w:name="_Toc76043229"/>
       <w:r>
         <w:rPr>
           <w:bCs/>
         </w:rPr>
         <w:t>5315.407-90   Contract Audit Follow-Up (CAFU)</w:t>
       </w:r>
+      <w:bookmarkEnd w:id="55"/>
       <w:bookmarkEnd w:id="56"/>
-      <w:bookmarkEnd w:id="57"/>
     </w:p>
     <w:p>
       <w:pPr>
@@ -4993,8 +5223,8 @@
         </w:rPr>
         <w:t>.</w:t>
       </w:r>
-      <w:bookmarkStart w:id="58" w:name="_Toc38364945"/>
-      <w:bookmarkEnd w:id="52"/>
+      <w:bookmarkStart w:id="57" w:name="_Toc38364945"/>
+      <w:bookmarkEnd w:id="51"/>
     </w:p>
     <w:p>
       <w:pPr>
@@ -5006,7 +5236,7 @@
           <w:b w:val="0"/>
         </w:rPr>
       </w:pPr>
-      <w:bookmarkStart w:id="59" w:name="_Toc76043230"/>
+      <w:bookmarkStart w:id="58" w:name="_Toc76043230"/>
       <w:r>
         <w:rPr>
           <w:bCs/>
@@ -5061,8 +5291,8 @@
         </w:rPr>
         <w:t>lauses</w:t>
       </w:r>
+      <w:bookmarkEnd w:id="57"/>
       <w:bookmarkEnd w:id="58"/>
-      <w:bookmarkEnd w:id="59"/>
     </w:p>
     <w:p>
       <w:pPr>
@@ -5087,7 +5317,21 @@
         <w:rPr>
           <w:szCs w:val="24"/>
         </w:rPr>
-        <w:t>)(i)(</w:t>
+        <w:t>)(</w:t>
+      </w:r>
+      <w:proofErr w:type="spellStart"/>
+      <w:r>
+        <w:rPr>
+          <w:szCs w:val="24"/>
+        </w:rPr>
+        <w:t>i</w:t>
+      </w:r>
+      <w:proofErr w:type="spellEnd"/>
+      <w:r>
+        <w:rPr>
+          <w:szCs w:val="24"/>
+        </w:rPr>
+        <w:t>)(</w:t>
       </w:r>
       <w:r>
         <w:rPr>
@@ -5140,7 +5384,25 @@
             <w:bCs/>
             <w:szCs w:val="24"/>
           </w:rPr>
-          <w:t>MP5301.601(a)(i)</w:t>
+          <w:t>MP5301.601(a)(</w:t>
+        </w:r>
+        <w:proofErr w:type="spellStart"/>
+        <w:r>
+          <w:rPr>
+            <w:rStyle w:val="Hyperlink"/>
+            <w:bCs/>
+            <w:szCs w:val="24"/>
+          </w:rPr>
+          <w:t>i</w:t>
+        </w:r>
+        <w:proofErr w:type="spellEnd"/>
+        <w:r>
+          <w:rPr>
+            <w:rStyle w:val="Hyperlink"/>
+            <w:bCs/>
+            <w:szCs w:val="24"/>
+          </w:rPr>
+          <w:t>)</w:t>
         </w:r>
       </w:hyperlink>
       <w:r>
@@ -5197,7 +5459,25 @@
             <w:bCs/>
             <w:szCs w:val="24"/>
           </w:rPr>
-          <w:t>MP5301.601(a)(i)</w:t>
+          <w:t>MP5301.601(a)(</w:t>
+        </w:r>
+        <w:proofErr w:type="spellStart"/>
+        <w:r>
+          <w:rPr>
+            <w:rStyle w:val="Hyperlink"/>
+            <w:bCs/>
+            <w:szCs w:val="24"/>
+          </w:rPr>
+          <w:t>i</w:t>
+        </w:r>
+        <w:proofErr w:type="spellEnd"/>
+        <w:r>
+          <w:rPr>
+            <w:rStyle w:val="Hyperlink"/>
+            <w:bCs/>
+            <w:szCs w:val="24"/>
+          </w:rPr>
+          <w:t>)</w:t>
         </w:r>
       </w:hyperlink>
       <w:r>
@@ -5207,7 +5487,7 @@
         </w:rPr>
         <w:t>.</w:t>
       </w:r>
-      <w:bookmarkStart w:id="60" w:name="_Toc38364946"/>
+      <w:bookmarkStart w:id="59" w:name="_Toc38364946"/>
     </w:p>
     <w:p>
       <w:pPr>
@@ -5216,7 +5496,7 @@
         <w:keepLines w:val="0"/>
         <w:widowControl w:val="0"/>
       </w:pPr>
-      <w:bookmarkStart w:id="61" w:name="_Toc76043231"/>
+      <w:bookmarkStart w:id="60" w:name="_Toc76043231"/>
       <w:r>
         <w:rPr>
           <w:bCs/>
@@ -5224,9 +5504,9 @@
         </w:rPr>
         <w:t>SUBPART 5315.6 — UNSOLICITED PROPOSALS</w:t>
       </w:r>
-      <w:bookmarkStart w:id="62" w:name="_Toc38364947"/>
+      <w:bookmarkStart w:id="61" w:name="_Toc38364947"/>
+      <w:bookmarkEnd w:id="59"/>
       <w:bookmarkEnd w:id="60"/>
-      <w:bookmarkEnd w:id="61"/>
     </w:p>
     <w:p>
       <w:pPr>
@@ -5235,18 +5515,18 @@
         <w:keepLines w:val="0"/>
         <w:widowControl w:val="0"/>
       </w:pPr>
-      <w:bookmarkStart w:id="63" w:name="_Toc76043232"/>
+      <w:bookmarkStart w:id="62" w:name="_Toc76043232"/>
       <w:r>
         <w:rPr>
           <w:bCs/>
         </w:rPr>
         <w:t>5315.606   Agency Procedures</w:t>
       </w:r>
+      <w:bookmarkEnd w:id="16"/>
       <w:bookmarkEnd w:id="17"/>
-      <w:bookmarkEnd w:id="18"/>
-      <w:bookmarkEnd w:id="24"/>
+      <w:bookmarkEnd w:id="23"/>
+      <w:bookmarkEnd w:id="61"/>
       <w:bookmarkEnd w:id="62"/>
-      <w:bookmarkEnd w:id="63"/>
     </w:p>
     <w:p>
       <w:pPr>
@@ -5335,7 +5615,7 @@
 </file>
 
 <file path=word/endnotes.xml><?xml version="1.0" encoding="utf-8"?>
-<w:endnotes xmlns:wpc="http://schemas.microsoft.com/office/word/2010/wordprocessingCanvas" xmlns:cx="http://schemas.microsoft.com/office/drawing/2014/chartex" xmlns:cx1="http://schemas.microsoft.com/office/drawing/2015/9/8/chartex" xmlns:mc="http://schemas.openxmlformats.org/markup-compatibility/2006" xmlns:o="urn:schemas-microsoft-com:office:office" xmlns:r="http://schemas.openxmlformats.org/officeDocument/2006/relationships" xmlns:m="http://schemas.openxmlformats.org/officeDocument/2006/math" xmlns:v="urn:schemas-microsoft-com:vml" xmlns:wp14="http://schemas.microsoft.com/office/word/2010/wordprocessingDrawing" xmlns:wp="http://schemas.openxmlformats.org/drawingml/2006/wordprocessingDrawing" xmlns:w10="urn:schemas-microsoft-com:office:word" xmlns:w="http://schemas.openxmlformats.org/wordprocessingml/2006/main" xmlns:w14="http://schemas.microsoft.com/office/word/2010/wordml" xmlns:w15="http://schemas.microsoft.com/office/word/2012/wordml" xmlns:w16se="http://schemas.microsoft.com/office/word/2015/wordml/symex" xmlns:wpg="http://schemas.microsoft.com/office/word/2010/wordprocessingGroup" xmlns:wpi="http://schemas.microsoft.com/office/word/2010/wordprocessingInk" xmlns:wne="http://schemas.microsoft.com/office/word/2006/wordml" xmlns:wps="http://schemas.microsoft.com/office/word/2010/wordprocessingShape" mc:Ignorable="w14 w15 w16se wp14">
+<w:endnotes xmlns:wpc="http://schemas.microsoft.com/office/word/2010/wordprocessingCanvas" xmlns:cx="http://schemas.microsoft.com/office/drawing/2014/chartex" xmlns:cx1="http://schemas.microsoft.com/office/drawing/2015/9/8/chartex" xmlns:cx2="http://schemas.microsoft.com/office/drawing/2015/10/21/chartex" xmlns:cx3="http://schemas.microsoft.com/office/drawing/2016/5/9/chartex" xmlns:cx4="http://schemas.microsoft.com/office/drawing/2016/5/10/chartex" xmlns:cx5="http://schemas.microsoft.com/office/drawing/2016/5/11/chartex" xmlns:cx6="http://schemas.microsoft.com/office/drawing/2016/5/12/chartex" xmlns:cx7="http://schemas.microsoft.com/office/drawing/2016/5/13/chartex" xmlns:cx8="http://schemas.microsoft.com/office/drawing/2016/5/14/chartex" xmlns:mc="http://schemas.openxmlformats.org/markup-compatibility/2006" xmlns:aink="http://schemas.microsoft.com/office/drawing/2016/ink" xmlns:am3d="http://schemas.microsoft.com/office/drawing/2017/model3d" xmlns:o="urn:schemas-microsoft-com:office:office" xmlns:r="http://schemas.openxmlformats.org/officeDocument/2006/relationships" xmlns:m="http://schemas.openxmlformats.org/officeDocument/2006/math" xmlns:v="urn:schemas-microsoft-com:vml" xmlns:wp14="http://schemas.microsoft.com/office/word/2010/wordprocessingDrawing" xmlns:wp="http://schemas.openxmlformats.org/drawingml/2006/wordprocessingDrawing" xmlns:w10="urn:schemas-microsoft-com:office:word" xmlns:w="http://schemas.openxmlformats.org/wordprocessingml/2006/main" xmlns:w14="http://schemas.microsoft.com/office/word/2010/wordml" xmlns:w15="http://schemas.microsoft.com/office/word/2012/wordml" xmlns:w16cex="http://schemas.microsoft.com/office/word/2018/wordml/cex" xmlns:w16cid="http://schemas.microsoft.com/office/word/2016/wordml/cid" xmlns:w16="http://schemas.microsoft.com/office/word/2018/wordml" xmlns:w16sdtdh="http://schemas.microsoft.com/office/word/2020/wordml/sdtdatahash" xmlns:w16se="http://schemas.microsoft.com/office/word/2015/wordml/symex" xmlns:wpg="http://schemas.microsoft.com/office/word/2010/wordprocessingGroup" xmlns:wpi="http://schemas.microsoft.com/office/word/2010/wordprocessingInk" xmlns:wne="http://schemas.microsoft.com/office/word/2006/wordml" xmlns:wps="http://schemas.microsoft.com/office/word/2010/wordprocessingShape" mc:Ignorable="w14 w15 w16se w16cid w16 w16cex w16sdtdh wp14">
   <w:endnote w:type="separator" w:id="-1">
     <w:p>
       <w:pPr>
@@ -5360,7 +5640,7 @@
 </file>
 
 <file path=word/footer1.xml><?xml version="1.0" encoding="utf-8"?>
-<w:ftr xmlns:wpc="http://schemas.microsoft.com/office/word/2010/wordprocessingCanvas" xmlns:cx="http://schemas.microsoft.com/office/drawing/2014/chartex" xmlns:cx1="http://schemas.microsoft.com/office/drawing/2015/9/8/chartex" xmlns:mc="http://schemas.openxmlformats.org/markup-compatibility/2006" xmlns:o="urn:schemas-microsoft-com:office:office" xmlns:r="http://schemas.openxmlformats.org/officeDocument/2006/relationships" xmlns:m="http://schemas.openxmlformats.org/officeDocument/2006/math" xmlns:v="urn:schemas-microsoft-com:vml" xmlns:wp14="http://schemas.microsoft.com/office/word/2010/wordprocessingDrawing" xmlns:wp="http://schemas.openxmlformats.org/drawingml/2006/wordprocessingDrawing" xmlns:w10="urn:schemas-microsoft-com:office:word" xmlns:w="http://schemas.openxmlformats.org/wordprocessingml/2006/main" xmlns:w14="http://schemas.microsoft.com/office/word/2010/wordml" xmlns:w15="http://schemas.microsoft.com/office/word/2012/wordml" xmlns:w16se="http://schemas.microsoft.com/office/word/2015/wordml/symex" xmlns:wpg="http://schemas.microsoft.com/office/word/2010/wordprocessingGroup" xmlns:wpi="http://schemas.microsoft.com/office/word/2010/wordprocessingInk" xmlns:wne="http://schemas.microsoft.com/office/word/2006/wordml" xmlns:wps="http://schemas.microsoft.com/office/word/2010/wordprocessingShape" mc:Ignorable="w14 w15 w16se wp14">
+<w:ftr xmlns:wpc="http://schemas.microsoft.com/office/word/2010/wordprocessingCanvas" xmlns:cx="http://schemas.microsoft.com/office/drawing/2014/chartex" xmlns:cx1="http://schemas.microsoft.com/office/drawing/2015/9/8/chartex" xmlns:cx2="http://schemas.microsoft.com/office/drawing/2015/10/21/chartex" xmlns:cx3="http://schemas.microsoft.com/office/drawing/2016/5/9/chartex" xmlns:cx4="http://schemas.microsoft.com/office/drawing/2016/5/10/chartex" xmlns:cx5="http://schemas.microsoft.com/office/drawing/2016/5/11/chartex" xmlns:cx6="http://schemas.microsoft.com/office/drawing/2016/5/12/chartex" xmlns:cx7="http://schemas.microsoft.com/office/drawing/2016/5/13/chartex" xmlns:cx8="http://schemas.microsoft.com/office/drawing/2016/5/14/chartex" xmlns:mc="http://schemas.openxmlformats.org/markup-compatibility/2006" xmlns:aink="http://schemas.microsoft.com/office/drawing/2016/ink" xmlns:am3d="http://schemas.microsoft.com/office/drawing/2017/model3d" xmlns:o="urn:schemas-microsoft-com:office:office" xmlns:r="http://schemas.openxmlformats.org/officeDocument/2006/relationships" xmlns:m="http://schemas.openxmlformats.org/officeDocument/2006/math" xmlns:v="urn:schemas-microsoft-com:vml" xmlns:wp14="http://schemas.microsoft.com/office/word/2010/wordprocessingDrawing" xmlns:wp="http://schemas.openxmlformats.org/drawingml/2006/wordprocessingDrawing" xmlns:w10="urn:schemas-microsoft-com:office:word" xmlns:w="http://schemas.openxmlformats.org/wordprocessingml/2006/main" xmlns:w14="http://schemas.microsoft.com/office/word/2010/wordml" xmlns:w15="http://schemas.microsoft.com/office/word/2012/wordml" xmlns:w16cex="http://schemas.microsoft.com/office/word/2018/wordml/cex" xmlns:w16cid="http://schemas.microsoft.com/office/word/2016/wordml/cid" xmlns:w16="http://schemas.microsoft.com/office/word/2018/wordml" xmlns:w16sdtdh="http://schemas.microsoft.com/office/word/2020/wordml/sdtdatahash" xmlns:w16se="http://schemas.microsoft.com/office/word/2015/wordml/symex" xmlns:wpg="http://schemas.microsoft.com/office/word/2010/wordprocessingGroup" xmlns:wpi="http://schemas.microsoft.com/office/word/2010/wordprocessingInk" xmlns:wne="http://schemas.microsoft.com/office/word/2006/wordml" xmlns:wps="http://schemas.microsoft.com/office/word/2010/wordprocessingShape" mc:Ignorable="w14 w15 w16se w16cid w16 w16cex w16sdtdh wp14">
   <w:p>
     <w:pPr>
       <w:pStyle w:val="Footer"/>
@@ -5426,7 +5706,7 @@
 </file>
 
 <file path=word/footnotes.xml><?xml version="1.0" encoding="utf-8"?>
-<w:footnotes xmlns:wpc="http://schemas.microsoft.com/office/word/2010/wordprocessingCanvas" xmlns:cx="http://schemas.microsoft.com/office/drawing/2014/chartex" xmlns:cx1="http://schemas.microsoft.com/office/drawing/2015/9/8/chartex" xmlns:mc="http://schemas.openxmlformats.org/markup-compatibility/2006" xmlns:o="urn:schemas-microsoft-com:office:office" xmlns:r="http://schemas.openxmlformats.org/officeDocument/2006/relationships" xmlns:m="http://schemas.openxmlformats.org/officeDocument/2006/math" xmlns:v="urn:schemas-microsoft-com:vml" xmlns:wp14="http://schemas.microsoft.com/office/word/2010/wordprocessingDrawing" xmlns:wp="http://schemas.openxmlformats.org/drawingml/2006/wordprocessingDrawing" xmlns:w10="urn:schemas-microsoft-com:office:word" xmlns:w="http://schemas.openxmlformats.org/wordprocessingml/2006/main" xmlns:w14="http://schemas.microsoft.com/office/word/2010/wordml" xmlns:w15="http://schemas.microsoft.com/office/word/2012/wordml" xmlns:w16se="http://schemas.microsoft.com/office/word/2015/wordml/symex" xmlns:wpg="http://schemas.microsoft.com/office/word/2010/wordprocessingGroup" xmlns:wpi="http://schemas.microsoft.com/office/word/2010/wordprocessingInk" xmlns:wne="http://schemas.microsoft.com/office/word/2006/wordml" xmlns:wps="http://schemas.microsoft.com/office/word/2010/wordprocessingShape" mc:Ignorable="w14 w15 w16se wp14">
+<w:footnotes xmlns:wpc="http://schemas.microsoft.com/office/word/2010/wordprocessingCanvas" xmlns:cx="http://schemas.microsoft.com/office/drawing/2014/chartex" xmlns:cx1="http://schemas.microsoft.com/office/drawing/2015/9/8/chartex" xmlns:cx2="http://schemas.microsoft.com/office/drawing/2015/10/21/chartex" xmlns:cx3="http://schemas.microsoft.com/office/drawing/2016/5/9/chartex" xmlns:cx4="http://schemas.microsoft.com/office/drawing/2016/5/10/chartex" xmlns:cx5="http://schemas.microsoft.com/office/drawing/2016/5/11/chartex" xmlns:cx6="http://schemas.microsoft.com/office/drawing/2016/5/12/chartex" xmlns:cx7="http://schemas.microsoft.com/office/drawing/2016/5/13/chartex" xmlns:cx8="http://schemas.microsoft.com/office/drawing/2016/5/14/chartex" xmlns:mc="http://schemas.openxmlformats.org/markup-compatibility/2006" xmlns:aink="http://schemas.microsoft.com/office/drawing/2016/ink" xmlns:am3d="http://schemas.microsoft.com/office/drawing/2017/model3d" xmlns:o="urn:schemas-microsoft-com:office:office" xmlns:r="http://schemas.openxmlformats.org/officeDocument/2006/relationships" xmlns:m="http://schemas.openxmlformats.org/officeDocument/2006/math" xmlns:v="urn:schemas-microsoft-com:vml" xmlns:wp14="http://schemas.microsoft.com/office/word/2010/wordprocessingDrawing" xmlns:wp="http://schemas.openxmlformats.org/drawingml/2006/wordprocessingDrawing" xmlns:w10="urn:schemas-microsoft-com:office:word" xmlns:w="http://schemas.openxmlformats.org/wordprocessingml/2006/main" xmlns:w14="http://schemas.microsoft.com/office/word/2010/wordml" xmlns:w15="http://schemas.microsoft.com/office/word/2012/wordml" xmlns:w16cex="http://schemas.microsoft.com/office/word/2018/wordml/cex" xmlns:w16cid="http://schemas.microsoft.com/office/word/2016/wordml/cid" xmlns:w16="http://schemas.microsoft.com/office/word/2018/wordml" xmlns:w16sdtdh="http://schemas.microsoft.com/office/word/2020/wordml/sdtdatahash" xmlns:w16se="http://schemas.microsoft.com/office/word/2015/wordml/symex" xmlns:wpg="http://schemas.microsoft.com/office/word/2010/wordprocessingGroup" xmlns:wpi="http://schemas.microsoft.com/office/word/2010/wordprocessingInk" xmlns:wne="http://schemas.microsoft.com/office/word/2006/wordml" xmlns:wps="http://schemas.microsoft.com/office/word/2010/wordprocessingShape" mc:Ignorable="w14 w15 w16se w16cid w16 w16cex w16sdtdh wp14">
   <w:footnote w:type="separator" w:id="-1">
     <w:p>
       <w:pPr>
@@ -5451,7 +5731,7 @@
 </file>
 
 <file path=word/header1.xml><?xml version="1.0" encoding="utf-8"?>
-<w:hdr xmlns:wpc="http://schemas.microsoft.com/office/word/2010/wordprocessingCanvas" xmlns:cx="http://schemas.microsoft.com/office/drawing/2014/chartex" xmlns:cx1="http://schemas.microsoft.com/office/drawing/2015/9/8/chartex" xmlns:mc="http://schemas.openxmlformats.org/markup-compatibility/2006" xmlns:o="urn:schemas-microsoft-com:office:office" xmlns:r="http://schemas.openxmlformats.org/officeDocument/2006/relationships" xmlns:m="http://schemas.openxmlformats.org/officeDocument/2006/math" xmlns:v="urn:schemas-microsoft-com:vml" xmlns:wp14="http://schemas.microsoft.com/office/word/2010/wordprocessingDrawing" xmlns:wp="http://schemas.openxmlformats.org/drawingml/2006/wordprocessingDrawing" xmlns:w10="urn:schemas-microsoft-com:office:word" xmlns:w="http://schemas.openxmlformats.org/wordprocessingml/2006/main" xmlns:w14="http://schemas.microsoft.com/office/word/2010/wordml" xmlns:w15="http://schemas.microsoft.com/office/word/2012/wordml" xmlns:w16se="http://schemas.microsoft.com/office/word/2015/wordml/symex" xmlns:wpg="http://schemas.microsoft.com/office/word/2010/wordprocessingGroup" xmlns:wpi="http://schemas.microsoft.com/office/word/2010/wordprocessingInk" xmlns:wne="http://schemas.microsoft.com/office/word/2006/wordml" xmlns:wps="http://schemas.microsoft.com/office/word/2010/wordprocessingShape" mc:Ignorable="w14 w15 w16se wp14">
+<w:hdr xmlns:wpc="http://schemas.microsoft.com/office/word/2010/wordprocessingCanvas" xmlns:cx="http://schemas.microsoft.com/office/drawing/2014/chartex" xmlns:cx1="http://schemas.microsoft.com/office/drawing/2015/9/8/chartex" xmlns:cx2="http://schemas.microsoft.com/office/drawing/2015/10/21/chartex" xmlns:cx3="http://schemas.microsoft.com/office/drawing/2016/5/9/chartex" xmlns:cx4="http://schemas.microsoft.com/office/drawing/2016/5/10/chartex" xmlns:cx5="http://schemas.microsoft.com/office/drawing/2016/5/11/chartex" xmlns:cx6="http://schemas.microsoft.com/office/drawing/2016/5/12/chartex" xmlns:cx7="http://schemas.microsoft.com/office/drawing/2016/5/13/chartex" xmlns:cx8="http://schemas.microsoft.com/office/drawing/2016/5/14/chartex" xmlns:mc="http://schemas.openxmlformats.org/markup-compatibility/2006" xmlns:aink="http://schemas.microsoft.com/office/drawing/2016/ink" xmlns:am3d="http://schemas.microsoft.com/office/drawing/2017/model3d" xmlns:o="urn:schemas-microsoft-com:office:office" xmlns:r="http://schemas.openxmlformats.org/officeDocument/2006/relationships" xmlns:m="http://schemas.openxmlformats.org/officeDocument/2006/math" xmlns:v="urn:schemas-microsoft-com:vml" xmlns:wp14="http://schemas.microsoft.com/office/word/2010/wordprocessingDrawing" xmlns:wp="http://schemas.openxmlformats.org/drawingml/2006/wordprocessingDrawing" xmlns:w10="urn:schemas-microsoft-com:office:word" xmlns:w="http://schemas.openxmlformats.org/wordprocessingml/2006/main" xmlns:w14="http://schemas.microsoft.com/office/word/2010/wordml" xmlns:w15="http://schemas.microsoft.com/office/word/2012/wordml" xmlns:w16cex="http://schemas.microsoft.com/office/word/2018/wordml/cex" xmlns:w16cid="http://schemas.microsoft.com/office/word/2016/wordml/cid" xmlns:w16="http://schemas.microsoft.com/office/word/2018/wordml" xmlns:w16sdtdh="http://schemas.microsoft.com/office/word/2020/wordml/sdtdatahash" xmlns:w16se="http://schemas.microsoft.com/office/word/2015/wordml/symex" xmlns:wpg="http://schemas.microsoft.com/office/word/2010/wordprocessingGroup" xmlns:wpi="http://schemas.microsoft.com/office/word/2010/wordprocessingInk" xmlns:wne="http://schemas.microsoft.com/office/word/2006/wordml" xmlns:wps="http://schemas.microsoft.com/office/word/2010/wordprocessingShape" mc:Ignorable="w14 w15 w16se w16cid w16 w16cex w16sdtdh wp14">
   <w:p>
     <w:pPr>
       <w:spacing w:after="0"/>
@@ -5503,7 +5783,7 @@
 </file>
 
 <file path=word/numbering.xml><?xml version="1.0" encoding="utf-8"?>
-<w:numbering xmlns:wpc="http://schemas.microsoft.com/office/word/2010/wordprocessingCanvas" xmlns:cx="http://schemas.microsoft.com/office/drawing/2014/chartex" xmlns:cx1="http://schemas.microsoft.com/office/drawing/2015/9/8/chartex" xmlns:mc="http://schemas.openxmlformats.org/markup-compatibility/2006" xmlns:o="urn:schemas-microsoft-com:office:office" xmlns:r="http://schemas.openxmlformats.org/officeDocument/2006/relationships" xmlns:m="http://schemas.openxmlformats.org/officeDocument/2006/math" xmlns:v="urn:schemas-microsoft-com:vml" xmlns:wp14="http://schemas.microsoft.com/office/word/2010/wordprocessingDrawing" xmlns:wp="http://schemas.openxmlformats.org/drawingml/2006/wordprocessingDrawing" xmlns:w10="urn:schemas-microsoft-com:office:word" xmlns:w="http://schemas.openxmlformats.org/wordprocessingml/2006/main" xmlns:w14="http://schemas.microsoft.com/office/word/2010/wordml" xmlns:w15="http://schemas.microsoft.com/office/word/2012/wordml" xmlns:w16se="http://schemas.microsoft.com/office/word/2015/wordml/symex" xmlns:wpg="http://schemas.microsoft.com/office/word/2010/wordprocessingGroup" xmlns:wpi="http://schemas.microsoft.com/office/word/2010/wordprocessingInk" xmlns:wne="http://schemas.microsoft.com/office/word/2006/wordml" xmlns:wps="http://schemas.microsoft.com/office/word/2010/wordprocessingShape" mc:Ignorable="w14 w15 w16se wp14">
+<w:numbering xmlns:wpc="http://schemas.microsoft.com/office/word/2010/wordprocessingCanvas" xmlns:cx="http://schemas.microsoft.com/office/drawing/2014/chartex" xmlns:cx1="http://schemas.microsoft.com/office/drawing/2015/9/8/chartex" xmlns:cx2="http://schemas.microsoft.com/office/drawing/2015/10/21/chartex" xmlns:cx3="http://schemas.microsoft.com/office/drawing/2016/5/9/chartex" xmlns:cx4="http://schemas.microsoft.com/office/drawing/2016/5/10/chartex" xmlns:cx5="http://schemas.microsoft.com/office/drawing/2016/5/11/chartex" xmlns:cx6="http://schemas.microsoft.com/office/drawing/2016/5/12/chartex" xmlns:cx7="http://schemas.microsoft.com/office/drawing/2016/5/13/chartex" xmlns:cx8="http://schemas.microsoft.com/office/drawing/2016/5/14/chartex" xmlns:mc="http://schemas.openxmlformats.org/markup-compatibility/2006" xmlns:aink="http://schemas.microsoft.com/office/drawing/2016/ink" xmlns:am3d="http://schemas.microsoft.com/office/drawing/2017/model3d" xmlns:o="urn:schemas-microsoft-com:office:office" xmlns:r="http://schemas.openxmlformats.org/officeDocument/2006/relationships" xmlns:m="http://schemas.openxmlformats.org/officeDocument/2006/math" xmlns:v="urn:schemas-microsoft-com:vml" xmlns:wp14="http://schemas.microsoft.com/office/word/2010/wordprocessingDrawing" xmlns:wp="http://schemas.openxmlformats.org/drawingml/2006/wordprocessingDrawing" xmlns:w10="urn:schemas-microsoft-com:office:word" xmlns:w="http://schemas.openxmlformats.org/wordprocessingml/2006/main" xmlns:w14="http://schemas.microsoft.com/office/word/2010/wordml" xmlns:w15="http://schemas.microsoft.com/office/word/2012/wordml" xmlns:w16cex="http://schemas.microsoft.com/office/word/2018/wordml/cex" xmlns:w16cid="http://schemas.microsoft.com/office/word/2016/wordml/cid" xmlns:w16="http://schemas.microsoft.com/office/word/2018/wordml" xmlns:w16sdtdh="http://schemas.microsoft.com/office/word/2020/wordml/sdtdatahash" xmlns:w16se="http://schemas.microsoft.com/office/word/2015/wordml/symex" xmlns:wpg="http://schemas.microsoft.com/office/word/2010/wordprocessingGroup" xmlns:wpi="http://schemas.microsoft.com/office/word/2010/wordprocessingInk" xmlns:wne="http://schemas.microsoft.com/office/word/2006/wordml" xmlns:wps="http://schemas.microsoft.com/office/word/2010/wordprocessingShape" mc:Ignorable="w14 w15 w16se w16cid w16 w16cex w16sdtdh wp14">
   <w:abstractNum w:abstractNumId="0" w15:restartNumberingAfterBreak="0">
     <w:nsid w:val="0E4E6EBA"/>
     <w:multiLevelType w:val="hybridMultilevel"/>
@@ -6152,7 +6432,7 @@
 </file>
 
 <file path=word/styles.xml><?xml version="1.0" encoding="utf-8"?>
-<w:styles xmlns:mc="http://schemas.openxmlformats.org/markup-compatibility/2006" xmlns:r="http://schemas.openxmlformats.org/officeDocument/2006/relationships" xmlns:w="http://schemas.openxmlformats.org/wordprocessingml/2006/main" xmlns:w14="http://schemas.microsoft.com/office/word/2010/wordml" xmlns:w15="http://schemas.microsoft.com/office/word/2012/wordml" xmlns:w16se="http://schemas.microsoft.com/office/word/2015/wordml/symex" mc:Ignorable="w14 w15 w16se">
+<w:styles xmlns:mc="http://schemas.openxmlformats.org/markup-compatibility/2006" xmlns:r="http://schemas.openxmlformats.org/officeDocument/2006/relationships" xmlns:w="http://schemas.openxmlformats.org/wordprocessingml/2006/main" xmlns:w14="http://schemas.microsoft.com/office/word/2010/wordml" xmlns:w15="http://schemas.microsoft.com/office/word/2012/wordml" xmlns:w16cex="http://schemas.microsoft.com/office/word/2018/wordml/cex" xmlns:w16cid="http://schemas.microsoft.com/office/word/2016/wordml/cid" xmlns:w16="http://schemas.microsoft.com/office/word/2018/wordml" xmlns:w16sdtdh="http://schemas.microsoft.com/office/word/2020/wordml/sdtdatahash" xmlns:w16se="http://schemas.microsoft.com/office/word/2015/wordml/symex" mc:Ignorable="w14 w15 w16se w16cid w16 w16cex w16sdtdh">
   <w:docDefaults>
     <w:rPrDefault>
       <w:rPr>
@@ -6168,7 +6448,7 @@
       </w:pPr>
     </w:pPrDefault>
   </w:docDefaults>
-  <w:latentStyles w:defLockedState="0" w:defUIPriority="99" w:defSemiHidden="0" w:defUnhideWhenUsed="0" w:defQFormat="0" w:count="371">
+  <w:latentStyles w:defLockedState="0" w:defUIPriority="99" w:defSemiHidden="0" w:defUnhideWhenUsed="0" w:defQFormat="0" w:count="376">
     <w:lsdException w:name="Normal" w:uiPriority="0" w:qFormat="1"/>
     <w:lsdException w:name="heading 1" w:uiPriority="9" w:qFormat="1"/>
     <w:lsdException w:name="heading 2" w:semiHidden="1" w:uiPriority="0" w:unhideWhenUsed="1" w:qFormat="1"/>
@@ -6274,7 +6554,6 @@
     <w:lsdException w:name="HTML Sample" w:semiHidden="1" w:unhideWhenUsed="1"/>
     <w:lsdException w:name="HTML Typewriter" w:semiHidden="1" w:unhideWhenUsed="1"/>
     <w:lsdException w:name="HTML Variable" w:semiHidden="1" w:unhideWhenUsed="1"/>
-    <w:lsdException w:name="Normal Table" w:semiHidden="1" w:unhideWhenUsed="1"/>
     <w:lsdException w:name="annotation subject" w:semiHidden="1" w:unhideWhenUsed="1"/>
     <w:lsdException w:name="No List" w:semiHidden="1" w:unhideWhenUsed="1"/>
     <w:lsdException w:name="Outline List 1" w:semiHidden="1" w:unhideWhenUsed="1"/>
@@ -6317,11 +6596,8 @@
     <w:lsdException w:name="Table Contemporary" w:semiHidden="1" w:unhideWhenUsed="1"/>
     <w:lsdException w:name="Table Elegant" w:semiHidden="1" w:unhideWhenUsed="1"/>
     <w:lsdException w:name="Table Professional" w:semiHidden="1" w:unhideWhenUsed="1"/>
-    <w:lsdException w:name="Table Subtle 1" w:semiHidden="1" w:unhideWhenUsed="1"/>
     <w:lsdException w:name="Table Subtle 2" w:semiHidden="1" w:unhideWhenUsed="1"/>
     <w:lsdException w:name="Table Web 1" w:semiHidden="1" w:unhideWhenUsed="1"/>
-    <w:lsdException w:name="Table Web 2" w:semiHidden="1" w:unhideWhenUsed="1"/>
-    <w:lsdException w:name="Table Web 3" w:semiHidden="1" w:unhideWhenUsed="1"/>
     <w:lsdException w:name="Balloon Text" w:semiHidden="1" w:unhideWhenUsed="1"/>
     <w:lsdException w:name="Table Grid" w:uiPriority="39"/>
     <w:lsdException w:name="Table Theme" w:semiHidden="1" w:unhideWhenUsed="1"/>
@@ -6540,6 +6816,11 @@
     <w:lsdException w:name="List Table 5 Dark Accent 6" w:uiPriority="50"/>
     <w:lsdException w:name="List Table 6 Colorful Accent 6" w:uiPriority="51"/>
     <w:lsdException w:name="List Table 7 Colorful Accent 6" w:uiPriority="52"/>
+    <w:lsdException w:name="Mention" w:semiHidden="1" w:unhideWhenUsed="1"/>
+    <w:lsdException w:name="Smart Hyperlink" w:semiHidden="1" w:unhideWhenUsed="1"/>
+    <w:lsdException w:name="Hashtag" w:semiHidden="1" w:unhideWhenUsed="1"/>
+    <w:lsdException w:name="Unresolved Mention" w:semiHidden="1" w:unhideWhenUsed="1"/>
+    <w:lsdException w:name="Smart Link" w:semiHidden="1" w:unhideWhenUsed="1"/>
   </w:latentStyles>
   <w:style w:type="paragraph" w:default="1" w:styleId="Normal">
     <w:name w:val="Normal"/>
@@ -8010,6 +8291,12 @@
 </file>
 
 <file path=customXml/item1.xml><?xml version="1.0" encoding="utf-8"?>
+<p:properties xmlns:p="http://schemas.microsoft.com/office/2006/metadata/properties" xmlns:xsi="http://www.w3.org/2001/XMLSchema-instance" xmlns:pc="http://schemas.microsoft.com/office/infopath/2007/PartnerControls">
+  <documentManagement/>
+</p:properties>
+</file>
+
+<file path=customXml/item2.xml><?xml version="1.0" encoding="utf-8"?>
 <?mso-contentType ?>
 <FormTemplates xmlns="http://schemas.microsoft.com/sharepoint/v3/contenttype/forms">
   <Display>DocumentLibraryForm</Display>
@@ -8018,7 +8305,11 @@
 </FormTemplates>
 </file>
 
-<file path=customXml/item2.xml><?xml version="1.0" encoding="utf-8"?>
+<file path=customXml/item3.xml><?xml version="1.0" encoding="utf-8"?>
+<b:Sources xmlns:b="http://schemas.openxmlformats.org/officeDocument/2006/bibliography" xmlns="http://schemas.openxmlformats.org/officeDocument/2006/bibliography" SelectedStyle="\APASixthEditionOfficeOnline.xsl" StyleName="APA" Version="6"/>
+</file>
+
+<file path=customXml/item4.xml><?xml version="1.0" encoding="utf-8"?>
 <ct:contentTypeSchema xmlns:ct="http://schemas.microsoft.com/office/2006/metadata/contentType" xmlns:ma="http://schemas.microsoft.com/office/2006/metadata/properties/metaAttributes" ct:_="" ma:_="" ma:contentTypeName="Document" ma:contentTypeID="0x010100C89661B33D63F14697E4D581C32BAF5E" ma:contentTypeVersion="4" ma:contentTypeDescription="Create a new document." ma:contentTypeScope="" ma:versionID="1642361c0cc2e908fc6ef5628dee731f">
   <xsd:schema xmlns:xsd="http://www.w3.org/2001/XMLSchema" xmlns:xs="http://www.w3.org/2001/XMLSchema" xmlns:p="http://schemas.microsoft.com/office/2006/metadata/properties" targetNamespace="http://schemas.microsoft.com/office/2006/metadata/properties" ma:root="true" ma:fieldsID="1dab2e3c9ece9446628f55e6a105fe53">
     <xsd:element name="properties">
@@ -8132,17 +8423,16 @@
 </ct:contentTypeSchema>
 </file>
 
-<file path=customXml/item3.xml><?xml version="1.0" encoding="utf-8"?>
-<p:properties xmlns:p="http://schemas.microsoft.com/office/2006/metadata/properties" xmlns:xsi="http://www.w3.org/2001/XMLSchema-instance" xmlns:pc="http://schemas.microsoft.com/office/infopath/2007/PartnerControls">
-  <documentManagement/>
-</p:properties>
+<file path=customXml/itemProps1.xml><?xml version="1.0" encoding="utf-8"?>
+<ds:datastoreItem xmlns:ds="http://schemas.openxmlformats.org/officeDocument/2006/customXml" ds:itemID="{5F1F1598-4476-41E3-A6E9-1B9A44F95D4D}">
+  <ds:schemaRefs>
+    <ds:schemaRef ds:uri="http://schemas.microsoft.com/office/2006/metadata/properties"/>
+    <ds:schemaRef ds:uri="http://schemas.microsoft.com/office/infopath/2007/PartnerControls"/>
+  </ds:schemaRefs>
+</ds:datastoreItem>
 </file>
 
-<file path=customXml/item4.xml><?xml version="1.0" encoding="utf-8"?>
-<b:Sources xmlns:b="http://schemas.openxmlformats.org/officeDocument/2006/bibliography" xmlns="http://schemas.openxmlformats.org/officeDocument/2006/bibliography" SelectedStyle="\APASixthEditionOfficeOnline.xsl" StyleName="APA" Version="6"/>
-</file>
-
-<file path=customXml/itemProps1.xml><?xml version="1.0" encoding="utf-8"?>
+<file path=customXml/itemProps2.xml><?xml version="1.0" encoding="utf-8"?>
 <ds:datastoreItem xmlns:ds="http://schemas.openxmlformats.org/officeDocument/2006/customXml" ds:itemID="{6C7F8188-CD09-44F2-8C6F-50B02A5FBC45}">
   <ds:schemaRefs>
     <ds:schemaRef ds:uri="http://schemas.microsoft.com/sharepoint/v3/contenttype/forms"/>
@@ -8150,7 +8440,15 @@
 </ds:datastoreItem>
 </file>
 
-<file path=customXml/itemProps2.xml><?xml version="1.0" encoding="utf-8"?>
+<file path=customXml/itemProps3.xml><?xml version="1.0" encoding="utf-8"?>
+<ds:datastoreItem xmlns:ds="http://schemas.openxmlformats.org/officeDocument/2006/customXml" ds:itemID="{BE3D57CA-330C-4B51-BB20-1A8E21474735}">
+  <ds:schemaRefs>
+    <ds:schemaRef ds:uri="http://schemas.openxmlformats.org/officeDocument/2006/bibliography"/>
+  </ds:schemaRefs>
+</ds:datastoreItem>
+</file>
+
+<file path=customXml/itemProps4.xml><?xml version="1.0" encoding="utf-8"?>
 <ds:datastoreItem xmlns:ds="http://schemas.openxmlformats.org/officeDocument/2006/customXml" ds:itemID="{41BE7C67-D0CF-4DE2-A7F2-853E27B807C3}">
   <ds:schemaRefs>
     <ds:schemaRef ds:uri="http://schemas.microsoft.com/office/2006/metadata/contentType"/>
@@ -8164,27 +8462,4 @@
     <ds:schemaRef ds:uri="http://schemas.microsoft.com/office/infopath/2007/PartnerControls"/>
   </ds:schemaRefs>
 </ds:datastoreItem>
-</file>
-
-<file path=customXml/itemProps3.xml><?xml version="1.0" encoding="utf-8"?>
-<ds:datastoreItem xmlns:ds="http://schemas.openxmlformats.org/officeDocument/2006/customXml" ds:itemID="{5F1F1598-4476-41E3-A6E9-1B9A44F95D4D}">
-  <ds:schemaRefs>
-    <ds:schemaRef ds:uri="http://schemas.microsoft.com/office/2006/documentManagement/types"/>
-    <ds:schemaRef ds:uri="http://purl.org/dc/elements/1.1/"/>
-    <ds:schemaRef ds:uri="http://schemas.microsoft.com/office/2006/metadata/properties"/>
-    <ds:schemaRef ds:uri="http://purl.org/dc/terms/"/>
-    <ds:schemaRef ds:uri="http://schemas.openxmlformats.org/package/2006/metadata/core-properties"/>
-    <ds:schemaRef ds:uri="http://schemas.microsoft.com/office/infopath/2007/PartnerControls"/>
-    <ds:schemaRef ds:uri="http://www.w3.org/XML/1998/namespace"/>
-    <ds:schemaRef ds:uri="http://purl.org/dc/dcmitype/"/>
-  </ds:schemaRefs>
-</ds:datastoreItem>
-</file>
-
-<file path=customXml/itemProps4.xml><?xml version="1.0" encoding="utf-8"?>
-<ds:datastoreItem xmlns:ds="http://schemas.openxmlformats.org/officeDocument/2006/customXml" ds:itemID="{BE3D57CA-330C-4B51-BB20-1A8E21474735}">
-  <ds:schemaRefs>
-    <ds:schemaRef ds:uri="http://schemas.openxmlformats.org/officeDocument/2006/bibliography"/>
-  </ds:schemaRefs>
-</ds:datastoreItem>
 </file>
</xml_diff>